<commit_message>
Create components US Localization and Pluralization
</commit_message>
<xml_diff>
--- a/AngularJSWebsiteTestBySeleniumWebDriver.docx
+++ b/AngularJSWebsiteTestBySeleniumWebDriver.docx
@@ -7387,8 +7387,6 @@
         </w:rPr>
         <w:tab/>
       </w:r>
-      <w:bookmarkStart w:id="0" w:name="_GoBack"/>
-      <w:bookmarkEnd w:id="0"/>
       <w:r>
         <w:rPr>
           <w:rFonts w:ascii="Monaco" w:hAnsi="Monaco" w:cs="Monaco"/>
@@ -8313,6 +8311,23 @@
               </w:rPr>
               <w:t>WireUpABackendPage.java</w:t>
             </w:r>
+          </w:p>
+          <w:p>
+            <w:pPr>
+              <w:rPr>
+                <w:sz w:val="20"/>
+                <w:szCs w:val="20"/>
+              </w:rPr>
+            </w:pPr>
+            <w:r>
+              <w:rPr>
+                <w:sz w:val="20"/>
+                <w:szCs w:val="20"/>
+              </w:rPr>
+              <w:t>CreateComponentsPage.java</w:t>
+            </w:r>
+            <w:bookmarkStart w:id="0" w:name="_GoBack"/>
+            <w:bookmarkEnd w:id="0"/>
           </w:p>
           <w:p>
             <w:pPr>

</xml_diff>

<commit_message>
Update the angularjsWebsite.feature info
</commit_message>
<xml_diff>
--- a/AngularJSWebsiteTestBySeleniumWebDriver.docx
+++ b/AngularJSWebsiteTestBySeleniumWebDriver.docx
@@ -7435,6 +7435,3233 @@
     </w:p>
     <w:p/>
     <w:p>
+      <w:pPr>
+        <w:widowControl w:val="0"/>
+        <w:autoSpaceDE w:val="0"/>
+        <w:autoSpaceDN w:val="0"/>
+        <w:adjustRightInd w:val="0"/>
+        <w:rPr>
+          <w:rFonts w:ascii="Monaco" w:hAnsi="Monaco" w:cs="Monaco"/>
+          <w:sz w:val="16"/>
+          <w:szCs w:val="16"/>
+        </w:rPr>
+      </w:pPr>
+      <w:r>
+        <w:rPr>
+          <w:rFonts w:ascii="Monaco" w:hAnsi="Monaco" w:cs="Monaco"/>
+          <w:color w:val="0080FF"/>
+          <w:sz w:val="16"/>
+          <w:szCs w:val="16"/>
+        </w:rPr>
+        <w:t xml:space="preserve">  </w:t>
+      </w:r>
+      <w:r>
+        <w:rPr>
+          <w:rFonts w:ascii="Monaco" w:hAnsi="Monaco" w:cs="Monaco"/>
+          <w:color w:val="0080FF"/>
+          <w:sz w:val="16"/>
+          <w:szCs w:val="16"/>
+        </w:rPr>
+        <w:t>@angularJSWebsiteTestCreateComponents</w:t>
+      </w:r>
+    </w:p>
+    <w:p>
+      <w:pPr>
+        <w:widowControl w:val="0"/>
+        <w:autoSpaceDE w:val="0"/>
+        <w:autoSpaceDN w:val="0"/>
+        <w:adjustRightInd w:val="0"/>
+        <w:rPr>
+          <w:rFonts w:ascii="Monaco" w:hAnsi="Monaco" w:cs="Monaco"/>
+          <w:sz w:val="16"/>
+          <w:szCs w:val="16"/>
+        </w:rPr>
+      </w:pPr>
+      <w:r>
+        <w:rPr>
+          <w:rFonts w:ascii="Monaco" w:hAnsi="Monaco" w:cs="Monaco"/>
+          <w:color w:val="808000"/>
+          <w:sz w:val="16"/>
+          <w:szCs w:val="16"/>
+        </w:rPr>
+        <w:t xml:space="preserve">  </w:t>
+      </w:r>
+      <w:r>
+        <w:rPr>
+          <w:rFonts w:ascii="Monaco" w:hAnsi="Monaco" w:cs="Monaco"/>
+          <w:color w:val="808000"/>
+          <w:sz w:val="16"/>
+          <w:szCs w:val="16"/>
+        </w:rPr>
+        <w:t xml:space="preserve">Scenario: </w:t>
+      </w:r>
+      <w:r>
+        <w:rPr>
+          <w:rFonts w:ascii="Monaco" w:hAnsi="Monaco" w:cs="Monaco"/>
+          <w:color w:val="000000"/>
+          <w:sz w:val="16"/>
+          <w:szCs w:val="16"/>
+        </w:rPr>
+        <w:t>Test Wire Create Components.</w:t>
+      </w:r>
+    </w:p>
+    <w:p>
+      <w:pPr>
+        <w:widowControl w:val="0"/>
+        <w:autoSpaceDE w:val="0"/>
+        <w:autoSpaceDN w:val="0"/>
+        <w:adjustRightInd w:val="0"/>
+        <w:rPr>
+          <w:rFonts w:ascii="Monaco" w:hAnsi="Monaco" w:cs="Monaco"/>
+          <w:sz w:val="16"/>
+          <w:szCs w:val="16"/>
+        </w:rPr>
+      </w:pPr>
+      <w:r>
+        <w:rPr>
+          <w:rFonts w:ascii="Monaco" w:hAnsi="Monaco" w:cs="Monaco"/>
+          <w:color w:val="000000"/>
+          <w:sz w:val="16"/>
+          <w:szCs w:val="16"/>
+        </w:rPr>
+        <w:t xml:space="preserve">  </w:t>
+      </w:r>
+      <w:r>
+        <w:rPr>
+          <w:rFonts w:ascii="Monaco" w:hAnsi="Monaco" w:cs="Monaco"/>
+          <w:color w:val="000000"/>
+          <w:sz w:val="16"/>
+          <w:szCs w:val="16"/>
+        </w:rPr>
+        <w:t xml:space="preserve">  </w:t>
+      </w:r>
+      <w:r>
+        <w:rPr>
+          <w:rFonts w:ascii="Monaco" w:hAnsi="Monaco" w:cs="Monaco"/>
+          <w:color w:val="008080"/>
+          <w:sz w:val="16"/>
+          <w:szCs w:val="16"/>
+        </w:rPr>
+        <w:t xml:space="preserve">When </w:t>
+      </w:r>
+      <w:r>
+        <w:rPr>
+          <w:rFonts w:ascii="Monaco" w:hAnsi="Monaco" w:cs="Monaco"/>
+          <w:color w:val="000000"/>
+          <w:sz w:val="16"/>
+          <w:szCs w:val="16"/>
+        </w:rPr>
+        <w:t>I confirm the locales.</w:t>
+      </w:r>
+    </w:p>
+    <w:p>
+      <w:pPr>
+        <w:widowControl w:val="0"/>
+        <w:autoSpaceDE w:val="0"/>
+        <w:autoSpaceDN w:val="0"/>
+        <w:adjustRightInd w:val="0"/>
+        <w:rPr>
+          <w:rFonts w:ascii="Monaco" w:hAnsi="Monaco" w:cs="Monaco"/>
+          <w:sz w:val="16"/>
+          <w:szCs w:val="16"/>
+        </w:rPr>
+      </w:pPr>
+      <w:r>
+        <w:rPr>
+          <w:rFonts w:ascii="Monaco" w:hAnsi="Monaco" w:cs="Monaco"/>
+          <w:color w:val="000000"/>
+          <w:sz w:val="16"/>
+          <w:szCs w:val="16"/>
+        </w:rPr>
+        <w:t xml:space="preserve">  </w:t>
+      </w:r>
+      <w:r>
+        <w:rPr>
+          <w:rFonts w:ascii="Monaco" w:hAnsi="Monaco" w:cs="Monaco"/>
+          <w:color w:val="000000"/>
+          <w:sz w:val="16"/>
+          <w:szCs w:val="16"/>
+        </w:rPr>
+        <w:tab/>
+        <w:t xml:space="preserve">| Field </w:t>
+      </w:r>
+      <w:r>
+        <w:rPr>
+          <w:rFonts w:ascii="Monaco" w:hAnsi="Monaco" w:cs="Monaco"/>
+          <w:color w:val="000000"/>
+          <w:sz w:val="16"/>
+          <w:szCs w:val="16"/>
+        </w:rPr>
+        <w:tab/>
+        <w:t xml:space="preserve">    </w:t>
+      </w:r>
+      <w:r>
+        <w:rPr>
+          <w:rFonts w:ascii="Monaco" w:hAnsi="Monaco" w:cs="Monaco"/>
+          <w:color w:val="000000"/>
+          <w:sz w:val="16"/>
+          <w:szCs w:val="16"/>
+        </w:rPr>
+        <w:tab/>
+      </w:r>
+      <w:r>
+        <w:rPr>
+          <w:rFonts w:ascii="Monaco" w:hAnsi="Monaco" w:cs="Monaco"/>
+          <w:color w:val="000000"/>
+          <w:sz w:val="16"/>
+          <w:szCs w:val="16"/>
+        </w:rPr>
+        <w:t>| Value            |</w:t>
+      </w:r>
+    </w:p>
+    <w:p>
+      <w:pPr>
+        <w:widowControl w:val="0"/>
+        <w:autoSpaceDE w:val="0"/>
+        <w:autoSpaceDN w:val="0"/>
+        <w:adjustRightInd w:val="0"/>
+        <w:rPr>
+          <w:rFonts w:ascii="Monaco" w:hAnsi="Monaco" w:cs="Monaco"/>
+          <w:sz w:val="16"/>
+          <w:szCs w:val="16"/>
+        </w:rPr>
+      </w:pPr>
+      <w:r>
+        <w:rPr>
+          <w:rFonts w:ascii="Monaco" w:hAnsi="Monaco" w:cs="Monaco"/>
+          <w:color w:val="000000"/>
+          <w:sz w:val="16"/>
+          <w:szCs w:val="16"/>
+        </w:rPr>
+        <w:t xml:space="preserve">  </w:t>
+      </w:r>
+      <w:r>
+        <w:rPr>
+          <w:rFonts w:ascii="Monaco" w:hAnsi="Monaco" w:cs="Monaco"/>
+          <w:color w:val="000000"/>
+          <w:sz w:val="16"/>
+          <w:szCs w:val="16"/>
+        </w:rPr>
+        <w:tab/>
+      </w:r>
+      <w:r>
+        <w:rPr>
+          <w:rFonts w:ascii="Monaco" w:hAnsi="Monaco" w:cs="Monaco"/>
+          <w:color w:val="000000"/>
+          <w:sz w:val="16"/>
+          <w:szCs w:val="16"/>
+        </w:rPr>
+        <w:t xml:space="preserve">| United States </w:t>
+      </w:r>
+      <w:r>
+        <w:rPr>
+          <w:rFonts w:ascii="Monaco" w:hAnsi="Monaco" w:cs="Monaco"/>
+          <w:color w:val="000000"/>
+          <w:sz w:val="16"/>
+          <w:szCs w:val="16"/>
+        </w:rPr>
+        <w:tab/>
+        <w:t>| US               |</w:t>
+      </w:r>
+    </w:p>
+    <w:p>
+      <w:pPr>
+        <w:widowControl w:val="0"/>
+        <w:autoSpaceDE w:val="0"/>
+        <w:autoSpaceDN w:val="0"/>
+        <w:adjustRightInd w:val="0"/>
+        <w:rPr>
+          <w:rFonts w:ascii="Monaco" w:hAnsi="Monaco" w:cs="Monaco"/>
+          <w:sz w:val="16"/>
+          <w:szCs w:val="16"/>
+        </w:rPr>
+      </w:pPr>
+      <w:r>
+        <w:rPr>
+          <w:rFonts w:ascii="Monaco" w:hAnsi="Monaco" w:cs="Monaco"/>
+          <w:color w:val="000000"/>
+          <w:sz w:val="16"/>
+          <w:szCs w:val="16"/>
+        </w:rPr>
+        <w:t xml:space="preserve">  </w:t>
+      </w:r>
+      <w:r>
+        <w:rPr>
+          <w:rFonts w:ascii="Monaco" w:hAnsi="Monaco" w:cs="Monaco"/>
+          <w:color w:val="000000"/>
+          <w:sz w:val="16"/>
+          <w:szCs w:val="16"/>
+        </w:rPr>
+        <w:tab/>
+      </w:r>
+      <w:r>
+        <w:rPr>
+          <w:rFonts w:ascii="Monaco" w:hAnsi="Monaco" w:cs="Monaco"/>
+          <w:color w:val="000000"/>
+          <w:sz w:val="16"/>
+          <w:szCs w:val="16"/>
+        </w:rPr>
+        <w:t xml:space="preserve">| Slovakia        </w:t>
+      </w:r>
+      <w:r>
+        <w:rPr>
+          <w:rFonts w:ascii="Monaco" w:hAnsi="Monaco" w:cs="Monaco"/>
+          <w:color w:val="000000"/>
+          <w:sz w:val="16"/>
+          <w:szCs w:val="16"/>
+        </w:rPr>
+        <w:tab/>
+      </w:r>
+      <w:r>
+        <w:rPr>
+          <w:rFonts w:ascii="Monaco" w:hAnsi="Monaco" w:cs="Monaco"/>
+          <w:color w:val="000000"/>
+          <w:sz w:val="16"/>
+          <w:szCs w:val="16"/>
+        </w:rPr>
+        <w:t>| SK               |</w:t>
+      </w:r>
+    </w:p>
+    <w:p>
+      <w:pPr>
+        <w:widowControl w:val="0"/>
+        <w:autoSpaceDE w:val="0"/>
+        <w:autoSpaceDN w:val="0"/>
+        <w:adjustRightInd w:val="0"/>
+        <w:rPr>
+          <w:rFonts w:ascii="Monaco" w:hAnsi="Monaco" w:cs="Monaco"/>
+          <w:sz w:val="16"/>
+          <w:szCs w:val="16"/>
+        </w:rPr>
+      </w:pPr>
+      <w:r>
+        <w:rPr>
+          <w:rFonts w:ascii="Monaco" w:hAnsi="Monaco" w:cs="Monaco"/>
+          <w:color w:val="000000"/>
+          <w:sz w:val="16"/>
+          <w:szCs w:val="16"/>
+        </w:rPr>
+        <w:t xml:space="preserve">  </w:t>
+      </w:r>
+      <w:r>
+        <w:rPr>
+          <w:rFonts w:ascii="Monaco" w:hAnsi="Monaco" w:cs="Monaco"/>
+          <w:color w:val="000000"/>
+          <w:sz w:val="16"/>
+          <w:szCs w:val="16"/>
+        </w:rPr>
+        <w:t xml:space="preserve">  </w:t>
+      </w:r>
+      <w:r>
+        <w:rPr>
+          <w:rFonts w:ascii="Monaco" w:hAnsi="Monaco" w:cs="Monaco"/>
+          <w:color w:val="008080"/>
+          <w:sz w:val="16"/>
+          <w:szCs w:val="16"/>
+        </w:rPr>
+        <w:t xml:space="preserve">Then </w:t>
+      </w:r>
+      <w:r>
+        <w:rPr>
+          <w:rFonts w:ascii="Monaco" w:hAnsi="Monaco" w:cs="Monaco"/>
+          <w:color w:val="000000"/>
+          <w:sz w:val="16"/>
+          <w:szCs w:val="16"/>
+        </w:rPr>
+        <w:t>I confirm the localization values for United States.</w:t>
+      </w:r>
+      <w:r>
+        <w:rPr>
+          <w:rFonts w:ascii="Monaco" w:hAnsi="Monaco" w:cs="Monaco"/>
+          <w:color w:val="000000"/>
+          <w:sz w:val="16"/>
+          <w:szCs w:val="16"/>
+        </w:rPr>
+        <w:tab/>
+        <w:t xml:space="preserve">  </w:t>
+      </w:r>
+      <w:r>
+        <w:rPr>
+          <w:rFonts w:ascii="Monaco" w:hAnsi="Monaco" w:cs="Monaco"/>
+          <w:color w:val="000000"/>
+          <w:sz w:val="16"/>
+          <w:szCs w:val="16"/>
+        </w:rPr>
+        <w:tab/>
+      </w:r>
+    </w:p>
+    <w:p>
+      <w:pPr>
+        <w:widowControl w:val="0"/>
+        <w:autoSpaceDE w:val="0"/>
+        <w:autoSpaceDN w:val="0"/>
+        <w:adjustRightInd w:val="0"/>
+        <w:rPr>
+          <w:rFonts w:ascii="Monaco" w:hAnsi="Monaco" w:cs="Monaco"/>
+          <w:sz w:val="16"/>
+          <w:szCs w:val="16"/>
+        </w:rPr>
+      </w:pPr>
+      <w:r>
+        <w:rPr>
+          <w:rFonts w:ascii="Monaco" w:hAnsi="Monaco" w:cs="Monaco"/>
+          <w:color w:val="000000"/>
+          <w:sz w:val="16"/>
+          <w:szCs w:val="16"/>
+        </w:rPr>
+        <w:t xml:space="preserve">  </w:t>
+      </w:r>
+      <w:r>
+        <w:rPr>
+          <w:rFonts w:ascii="Monaco" w:hAnsi="Monaco" w:cs="Monaco"/>
+          <w:color w:val="000000"/>
+          <w:sz w:val="16"/>
+          <w:szCs w:val="16"/>
+        </w:rPr>
+        <w:tab/>
+      </w:r>
+      <w:r>
+        <w:rPr>
+          <w:rFonts w:ascii="Monaco" w:hAnsi="Monaco" w:cs="Monaco"/>
+          <w:color w:val="000000"/>
+          <w:sz w:val="16"/>
+          <w:szCs w:val="16"/>
+        </w:rPr>
+        <w:t xml:space="preserve">| Field </w:t>
+      </w:r>
+      <w:r>
+        <w:rPr>
+          <w:rFonts w:ascii="Monaco" w:hAnsi="Monaco" w:cs="Monaco"/>
+          <w:color w:val="000000"/>
+          <w:sz w:val="16"/>
+          <w:szCs w:val="16"/>
+        </w:rPr>
+        <w:tab/>
+        <w:t xml:space="preserve">    </w:t>
+      </w:r>
+      <w:r>
+        <w:rPr>
+          <w:rFonts w:ascii="Monaco" w:hAnsi="Monaco" w:cs="Monaco"/>
+          <w:color w:val="000000"/>
+          <w:sz w:val="16"/>
+          <w:szCs w:val="16"/>
+        </w:rPr>
+        <w:tab/>
+      </w:r>
+      <w:r>
+        <w:rPr>
+          <w:rFonts w:ascii="Monaco" w:hAnsi="Monaco" w:cs="Monaco"/>
+          <w:color w:val="000000"/>
+          <w:sz w:val="16"/>
+          <w:szCs w:val="16"/>
+        </w:rPr>
+        <w:t>| Value            |</w:t>
+      </w:r>
+      <w:r>
+        <w:rPr>
+          <w:rFonts w:ascii="Monaco" w:hAnsi="Monaco" w:cs="Monaco"/>
+          <w:color w:val="000000"/>
+          <w:sz w:val="16"/>
+          <w:szCs w:val="16"/>
+        </w:rPr>
+        <w:tab/>
+      </w:r>
+    </w:p>
+    <w:p>
+      <w:pPr>
+        <w:widowControl w:val="0"/>
+        <w:autoSpaceDE w:val="0"/>
+        <w:autoSpaceDN w:val="0"/>
+        <w:adjustRightInd w:val="0"/>
+        <w:rPr>
+          <w:rFonts w:ascii="Monaco" w:hAnsi="Monaco" w:cs="Monaco"/>
+          <w:sz w:val="16"/>
+          <w:szCs w:val="16"/>
+        </w:rPr>
+      </w:pPr>
+      <w:r>
+        <w:rPr>
+          <w:rFonts w:ascii="Monaco" w:hAnsi="Monaco" w:cs="Monaco"/>
+          <w:color w:val="000000"/>
+          <w:sz w:val="16"/>
+          <w:szCs w:val="16"/>
+        </w:rPr>
+        <w:t xml:space="preserve">  </w:t>
+      </w:r>
+      <w:r>
+        <w:rPr>
+          <w:rFonts w:ascii="Monaco" w:hAnsi="Monaco" w:cs="Monaco"/>
+          <w:color w:val="000000"/>
+          <w:sz w:val="16"/>
+          <w:szCs w:val="16"/>
+        </w:rPr>
+        <w:tab/>
+      </w:r>
+      <w:r>
+        <w:rPr>
+          <w:rFonts w:ascii="Monaco" w:hAnsi="Monaco" w:cs="Monaco"/>
+          <w:color w:val="000000"/>
+          <w:sz w:val="16"/>
+          <w:szCs w:val="16"/>
+        </w:rPr>
+        <w:t xml:space="preserve">| US_Date </w:t>
+      </w:r>
+      <w:r>
+        <w:rPr>
+          <w:rFonts w:ascii="Monaco" w:hAnsi="Monaco" w:cs="Monaco"/>
+          <w:color w:val="000000"/>
+          <w:sz w:val="16"/>
+          <w:szCs w:val="16"/>
+        </w:rPr>
+        <w:tab/>
+      </w:r>
+      <w:r>
+        <w:rPr>
+          <w:rFonts w:ascii="Monaco" w:hAnsi="Monaco" w:cs="Monaco"/>
+          <w:color w:val="000000"/>
+          <w:sz w:val="16"/>
+          <w:szCs w:val="16"/>
+        </w:rPr>
+        <w:tab/>
+      </w:r>
+      <w:r>
+        <w:rPr>
+          <w:rFonts w:ascii="Monaco" w:hAnsi="Monaco" w:cs="Monaco"/>
+          <w:color w:val="000000"/>
+          <w:sz w:val="16"/>
+          <w:szCs w:val="16"/>
+        </w:rPr>
+        <w:t xml:space="preserve">| Date: Sunday, April </w:t>
+      </w:r>
+      <w:r>
+        <w:rPr>
+          <w:rFonts w:ascii="Monaco" w:hAnsi="Monaco" w:cs="Monaco"/>
+          <w:color w:val="008000"/>
+          <w:sz w:val="16"/>
+          <w:szCs w:val="16"/>
+        </w:rPr>
+        <w:t>1</w:t>
+      </w:r>
+      <w:r>
+        <w:rPr>
+          <w:rFonts w:ascii="Monaco" w:hAnsi="Monaco" w:cs="Monaco"/>
+          <w:color w:val="000000"/>
+          <w:sz w:val="16"/>
+          <w:szCs w:val="16"/>
+        </w:rPr>
+        <w:t xml:space="preserve">, </w:t>
+      </w:r>
+      <w:r>
+        <w:rPr>
+          <w:rFonts w:ascii="Monaco" w:hAnsi="Monaco" w:cs="Monaco"/>
+          <w:color w:val="008000"/>
+          <w:sz w:val="16"/>
+          <w:szCs w:val="16"/>
+        </w:rPr>
+        <w:t>2012</w:t>
+      </w:r>
+      <w:r>
+        <w:rPr>
+          <w:rFonts w:ascii="Monaco" w:hAnsi="Monaco" w:cs="Monaco"/>
+          <w:color w:val="000000"/>
+          <w:sz w:val="16"/>
+          <w:szCs w:val="16"/>
+        </w:rPr>
+        <w:t xml:space="preserve"> |</w:t>
+      </w:r>
+    </w:p>
+    <w:p>
+      <w:pPr>
+        <w:widowControl w:val="0"/>
+        <w:autoSpaceDE w:val="0"/>
+        <w:autoSpaceDN w:val="0"/>
+        <w:adjustRightInd w:val="0"/>
+        <w:rPr>
+          <w:rFonts w:ascii="Monaco" w:hAnsi="Monaco" w:cs="Monaco"/>
+          <w:sz w:val="16"/>
+          <w:szCs w:val="16"/>
+        </w:rPr>
+      </w:pPr>
+      <w:r>
+        <w:rPr>
+          <w:rFonts w:ascii="Monaco" w:hAnsi="Monaco" w:cs="Monaco"/>
+          <w:color w:val="000000"/>
+          <w:sz w:val="16"/>
+          <w:szCs w:val="16"/>
+        </w:rPr>
+        <w:t xml:space="preserve">  </w:t>
+      </w:r>
+      <w:r>
+        <w:rPr>
+          <w:rFonts w:ascii="Monaco" w:hAnsi="Monaco" w:cs="Monaco"/>
+          <w:color w:val="000000"/>
+          <w:sz w:val="16"/>
+          <w:szCs w:val="16"/>
+        </w:rPr>
+        <w:tab/>
+      </w:r>
+      <w:r>
+        <w:rPr>
+          <w:rFonts w:ascii="Monaco" w:hAnsi="Monaco" w:cs="Monaco"/>
+          <w:color w:val="000000"/>
+          <w:sz w:val="16"/>
+          <w:szCs w:val="16"/>
+        </w:rPr>
+        <w:t>| US_Currency</w:t>
+      </w:r>
+      <w:r>
+        <w:rPr>
+          <w:rFonts w:ascii="Monaco" w:hAnsi="Monaco" w:cs="Monaco"/>
+          <w:color w:val="000000"/>
+          <w:sz w:val="16"/>
+          <w:szCs w:val="16"/>
+        </w:rPr>
+        <w:tab/>
+      </w:r>
+      <w:r>
+        <w:rPr>
+          <w:rFonts w:ascii="Monaco" w:hAnsi="Monaco" w:cs="Monaco"/>
+          <w:color w:val="000000"/>
+          <w:sz w:val="16"/>
+          <w:szCs w:val="16"/>
+        </w:rPr>
+        <w:tab/>
+      </w:r>
+      <w:r>
+        <w:rPr>
+          <w:rFonts w:ascii="Monaco" w:hAnsi="Monaco" w:cs="Monaco"/>
+          <w:color w:val="000000"/>
+          <w:sz w:val="16"/>
+          <w:szCs w:val="16"/>
+        </w:rPr>
+        <w:t>| Currency: $</w:t>
+      </w:r>
+      <w:r>
+        <w:rPr>
+          <w:rFonts w:ascii="Monaco" w:hAnsi="Monaco" w:cs="Monaco"/>
+          <w:color w:val="008000"/>
+          <w:sz w:val="16"/>
+          <w:szCs w:val="16"/>
+        </w:rPr>
+        <w:t>123</w:t>
+      </w:r>
+      <w:r>
+        <w:rPr>
+          <w:rFonts w:ascii="Monaco" w:hAnsi="Monaco" w:cs="Monaco"/>
+          <w:color w:val="000000"/>
+          <w:sz w:val="16"/>
+          <w:szCs w:val="16"/>
+        </w:rPr>
+        <w:t>,</w:t>
+      </w:r>
+      <w:r>
+        <w:rPr>
+          <w:rFonts w:ascii="Monaco" w:hAnsi="Monaco" w:cs="Monaco"/>
+          <w:color w:val="008000"/>
+          <w:sz w:val="16"/>
+          <w:szCs w:val="16"/>
+        </w:rPr>
+        <w:t>456</w:t>
+      </w:r>
+      <w:r>
+        <w:rPr>
+          <w:rFonts w:ascii="Monaco" w:hAnsi="Monaco" w:cs="Monaco"/>
+          <w:color w:val="000000"/>
+          <w:sz w:val="16"/>
+          <w:szCs w:val="16"/>
+        </w:rPr>
+        <w:t>.</w:t>
+      </w:r>
+      <w:r>
+        <w:rPr>
+          <w:rFonts w:ascii="Monaco" w:hAnsi="Monaco" w:cs="Monaco"/>
+          <w:color w:val="008000"/>
+          <w:sz w:val="16"/>
+          <w:szCs w:val="16"/>
+        </w:rPr>
+        <w:t>00</w:t>
+      </w:r>
+      <w:r>
+        <w:rPr>
+          <w:rFonts w:ascii="Monaco" w:hAnsi="Monaco" w:cs="Monaco"/>
+          <w:color w:val="000000"/>
+          <w:sz w:val="16"/>
+          <w:szCs w:val="16"/>
+        </w:rPr>
+        <w:t xml:space="preserve">       |</w:t>
+      </w:r>
+    </w:p>
+    <w:p>
+      <w:pPr>
+        <w:widowControl w:val="0"/>
+        <w:autoSpaceDE w:val="0"/>
+        <w:autoSpaceDN w:val="0"/>
+        <w:adjustRightInd w:val="0"/>
+        <w:rPr>
+          <w:rFonts w:ascii="Monaco" w:hAnsi="Monaco" w:cs="Monaco"/>
+          <w:sz w:val="16"/>
+          <w:szCs w:val="16"/>
+        </w:rPr>
+      </w:pPr>
+      <w:r>
+        <w:rPr>
+          <w:rFonts w:ascii="Monaco" w:hAnsi="Monaco" w:cs="Monaco"/>
+          <w:color w:val="000000"/>
+          <w:sz w:val="16"/>
+          <w:szCs w:val="16"/>
+        </w:rPr>
+        <w:t xml:space="preserve">  </w:t>
+      </w:r>
+      <w:r>
+        <w:rPr>
+          <w:rFonts w:ascii="Monaco" w:hAnsi="Monaco" w:cs="Monaco"/>
+          <w:color w:val="000000"/>
+          <w:sz w:val="16"/>
+          <w:szCs w:val="16"/>
+        </w:rPr>
+        <w:tab/>
+        <w:t xml:space="preserve">| US_Number </w:t>
+      </w:r>
+      <w:r>
+        <w:rPr>
+          <w:rFonts w:ascii="Monaco" w:hAnsi="Monaco" w:cs="Monaco"/>
+          <w:color w:val="000000"/>
+          <w:sz w:val="16"/>
+          <w:szCs w:val="16"/>
+        </w:rPr>
+        <w:tab/>
+      </w:r>
+      <w:r>
+        <w:rPr>
+          <w:rFonts w:ascii="Monaco" w:hAnsi="Monaco" w:cs="Monaco"/>
+          <w:color w:val="000000"/>
+          <w:sz w:val="16"/>
+          <w:szCs w:val="16"/>
+        </w:rPr>
+        <w:tab/>
+      </w:r>
+      <w:r>
+        <w:rPr>
+          <w:rFonts w:ascii="Monaco" w:hAnsi="Monaco" w:cs="Monaco"/>
+          <w:color w:val="000000"/>
+          <w:sz w:val="16"/>
+          <w:szCs w:val="16"/>
+        </w:rPr>
+        <w:t xml:space="preserve">| Number: </w:t>
+      </w:r>
+      <w:r>
+        <w:rPr>
+          <w:rFonts w:ascii="Monaco" w:hAnsi="Monaco" w:cs="Monaco"/>
+          <w:color w:val="008000"/>
+          <w:sz w:val="16"/>
+          <w:szCs w:val="16"/>
+        </w:rPr>
+        <w:t>98</w:t>
+      </w:r>
+      <w:r>
+        <w:rPr>
+          <w:rFonts w:ascii="Monaco" w:hAnsi="Monaco" w:cs="Monaco"/>
+          <w:color w:val="000000"/>
+          <w:sz w:val="16"/>
+          <w:szCs w:val="16"/>
+        </w:rPr>
+        <w:t>,</w:t>
+      </w:r>
+      <w:r>
+        <w:rPr>
+          <w:rFonts w:ascii="Monaco" w:hAnsi="Monaco" w:cs="Monaco"/>
+          <w:color w:val="008000"/>
+          <w:sz w:val="16"/>
+          <w:szCs w:val="16"/>
+        </w:rPr>
+        <w:t>765</w:t>
+      </w:r>
+      <w:r>
+        <w:rPr>
+          <w:rFonts w:ascii="Monaco" w:hAnsi="Monaco" w:cs="Monaco"/>
+          <w:color w:val="000000"/>
+          <w:sz w:val="16"/>
+          <w:szCs w:val="16"/>
+        </w:rPr>
+        <w:t>.</w:t>
+      </w:r>
+      <w:r>
+        <w:rPr>
+          <w:rFonts w:ascii="Monaco" w:hAnsi="Monaco" w:cs="Monaco"/>
+          <w:color w:val="008000"/>
+          <w:sz w:val="16"/>
+          <w:szCs w:val="16"/>
+        </w:rPr>
+        <w:t>432</w:t>
+      </w:r>
+      <w:r>
+        <w:rPr>
+          <w:rFonts w:ascii="Monaco" w:hAnsi="Monaco" w:cs="Monaco"/>
+          <w:color w:val="000000"/>
+          <w:sz w:val="16"/>
+          <w:szCs w:val="16"/>
+        </w:rPr>
+        <w:t xml:space="preserve">          |</w:t>
+      </w:r>
+    </w:p>
+    <w:p>
+      <w:pPr>
+        <w:widowControl w:val="0"/>
+        <w:autoSpaceDE w:val="0"/>
+        <w:autoSpaceDN w:val="0"/>
+        <w:adjustRightInd w:val="0"/>
+        <w:rPr>
+          <w:rFonts w:ascii="Monaco" w:hAnsi="Monaco" w:cs="Monaco"/>
+          <w:sz w:val="16"/>
+          <w:szCs w:val="16"/>
+        </w:rPr>
+      </w:pPr>
+      <w:r>
+        <w:rPr>
+          <w:rFonts w:ascii="Monaco" w:hAnsi="Monaco" w:cs="Monaco"/>
+          <w:color w:val="000000"/>
+          <w:sz w:val="16"/>
+          <w:szCs w:val="16"/>
+        </w:rPr>
+        <w:t xml:space="preserve">  </w:t>
+      </w:r>
+      <w:r>
+        <w:rPr>
+          <w:rFonts w:ascii="Monaco" w:hAnsi="Monaco" w:cs="Monaco"/>
+          <w:color w:val="000000"/>
+          <w:sz w:val="16"/>
+          <w:szCs w:val="16"/>
+        </w:rPr>
+        <w:t xml:space="preserve">  </w:t>
+      </w:r>
+      <w:r>
+        <w:rPr>
+          <w:rFonts w:ascii="Monaco" w:hAnsi="Monaco" w:cs="Monaco"/>
+          <w:color w:val="008080"/>
+          <w:sz w:val="16"/>
+          <w:szCs w:val="16"/>
+        </w:rPr>
+        <w:t xml:space="preserve">And </w:t>
+      </w:r>
+      <w:r>
+        <w:rPr>
+          <w:rFonts w:ascii="Monaco" w:hAnsi="Monaco" w:cs="Monaco"/>
+          <w:color w:val="000000"/>
+          <w:sz w:val="16"/>
+          <w:szCs w:val="16"/>
+        </w:rPr>
+        <w:t>I confirm the pluralization values for United States.</w:t>
+      </w:r>
+      <w:r>
+        <w:rPr>
+          <w:rFonts w:ascii="Monaco" w:hAnsi="Monaco" w:cs="Monaco"/>
+          <w:color w:val="000000"/>
+          <w:sz w:val="16"/>
+          <w:szCs w:val="16"/>
+        </w:rPr>
+        <w:tab/>
+        <w:t xml:space="preserve">  </w:t>
+      </w:r>
+      <w:r>
+        <w:rPr>
+          <w:rFonts w:ascii="Monaco" w:hAnsi="Monaco" w:cs="Monaco"/>
+          <w:color w:val="000000"/>
+          <w:sz w:val="16"/>
+          <w:szCs w:val="16"/>
+        </w:rPr>
+        <w:tab/>
+      </w:r>
+    </w:p>
+    <w:p>
+      <w:pPr>
+        <w:widowControl w:val="0"/>
+        <w:autoSpaceDE w:val="0"/>
+        <w:autoSpaceDN w:val="0"/>
+        <w:adjustRightInd w:val="0"/>
+        <w:rPr>
+          <w:rFonts w:ascii="Monaco" w:hAnsi="Monaco" w:cs="Monaco"/>
+          <w:sz w:val="16"/>
+          <w:szCs w:val="16"/>
+        </w:rPr>
+      </w:pPr>
+      <w:r>
+        <w:rPr>
+          <w:rFonts w:ascii="Monaco" w:hAnsi="Monaco" w:cs="Monaco"/>
+          <w:color w:val="000000"/>
+          <w:sz w:val="16"/>
+          <w:szCs w:val="16"/>
+        </w:rPr>
+        <w:t xml:space="preserve">  </w:t>
+      </w:r>
+      <w:r>
+        <w:rPr>
+          <w:rFonts w:ascii="Monaco" w:hAnsi="Monaco" w:cs="Monaco"/>
+          <w:color w:val="000000"/>
+          <w:sz w:val="16"/>
+          <w:szCs w:val="16"/>
+        </w:rPr>
+        <w:tab/>
+      </w:r>
+      <w:r>
+        <w:rPr>
+          <w:rFonts w:ascii="Monaco" w:hAnsi="Monaco" w:cs="Monaco"/>
+          <w:color w:val="000000"/>
+          <w:sz w:val="16"/>
+          <w:szCs w:val="16"/>
+        </w:rPr>
+        <w:t xml:space="preserve">| Field </w:t>
+      </w:r>
+      <w:r>
+        <w:rPr>
+          <w:rFonts w:ascii="Monaco" w:hAnsi="Monaco" w:cs="Monaco"/>
+          <w:color w:val="000000"/>
+          <w:sz w:val="16"/>
+          <w:szCs w:val="16"/>
+        </w:rPr>
+        <w:tab/>
+        <w:t xml:space="preserve">    </w:t>
+      </w:r>
+      <w:r>
+        <w:rPr>
+          <w:rFonts w:ascii="Monaco" w:hAnsi="Monaco" w:cs="Monaco"/>
+          <w:color w:val="000000"/>
+          <w:sz w:val="16"/>
+          <w:szCs w:val="16"/>
+        </w:rPr>
+        <w:tab/>
+      </w:r>
+      <w:r>
+        <w:rPr>
+          <w:rFonts w:ascii="Monaco" w:hAnsi="Monaco" w:cs="Monaco"/>
+          <w:color w:val="000000"/>
+          <w:sz w:val="16"/>
+          <w:szCs w:val="16"/>
+        </w:rPr>
+        <w:t>| Value  |</w:t>
+      </w:r>
+      <w:r>
+        <w:rPr>
+          <w:rFonts w:ascii="Monaco" w:hAnsi="Monaco" w:cs="Monaco"/>
+          <w:color w:val="000000"/>
+          <w:sz w:val="16"/>
+          <w:szCs w:val="16"/>
+        </w:rPr>
+        <w:tab/>
+      </w:r>
+    </w:p>
+    <w:p>
+      <w:pPr>
+        <w:widowControl w:val="0"/>
+        <w:autoSpaceDE w:val="0"/>
+        <w:autoSpaceDN w:val="0"/>
+        <w:adjustRightInd w:val="0"/>
+        <w:rPr>
+          <w:rFonts w:ascii="Monaco" w:hAnsi="Monaco" w:cs="Monaco"/>
+          <w:sz w:val="16"/>
+          <w:szCs w:val="16"/>
+        </w:rPr>
+      </w:pPr>
+      <w:r>
+        <w:rPr>
+          <w:rFonts w:ascii="Monaco" w:hAnsi="Monaco" w:cs="Monaco"/>
+          <w:color w:val="000000"/>
+          <w:sz w:val="16"/>
+          <w:szCs w:val="16"/>
+        </w:rPr>
+        <w:t xml:space="preserve">  </w:t>
+      </w:r>
+      <w:r>
+        <w:rPr>
+          <w:rFonts w:ascii="Monaco" w:hAnsi="Monaco" w:cs="Monaco"/>
+          <w:color w:val="000000"/>
+          <w:sz w:val="16"/>
+          <w:szCs w:val="16"/>
+        </w:rPr>
+        <w:tab/>
+      </w:r>
+      <w:r>
+        <w:rPr>
+          <w:rFonts w:ascii="Monaco" w:hAnsi="Monaco" w:cs="Monaco"/>
+          <w:color w:val="000000"/>
+          <w:sz w:val="16"/>
+          <w:szCs w:val="16"/>
+        </w:rPr>
+        <w:t xml:space="preserve">| no beers </w:t>
+      </w:r>
+      <w:r>
+        <w:rPr>
+          <w:rFonts w:ascii="Monaco" w:hAnsi="Monaco" w:cs="Monaco"/>
+          <w:color w:val="000000"/>
+          <w:sz w:val="16"/>
+          <w:szCs w:val="16"/>
+        </w:rPr>
+        <w:tab/>
+      </w:r>
+      <w:r>
+        <w:rPr>
+          <w:rFonts w:ascii="Monaco" w:hAnsi="Monaco" w:cs="Monaco"/>
+          <w:color w:val="000000"/>
+          <w:sz w:val="16"/>
+          <w:szCs w:val="16"/>
+        </w:rPr>
+        <w:tab/>
+      </w:r>
+      <w:r>
+        <w:rPr>
+          <w:rFonts w:ascii="Monaco" w:hAnsi="Monaco" w:cs="Monaco"/>
+          <w:color w:val="000000"/>
+          <w:sz w:val="16"/>
+          <w:szCs w:val="16"/>
+        </w:rPr>
+        <w:t>| no beers |</w:t>
+      </w:r>
+    </w:p>
+    <w:p>
+      <w:pPr>
+        <w:widowControl w:val="0"/>
+        <w:autoSpaceDE w:val="0"/>
+        <w:autoSpaceDN w:val="0"/>
+        <w:adjustRightInd w:val="0"/>
+        <w:rPr>
+          <w:rFonts w:ascii="Monaco" w:hAnsi="Monaco" w:cs="Monaco"/>
+          <w:sz w:val="16"/>
+          <w:szCs w:val="16"/>
+        </w:rPr>
+      </w:pPr>
+      <w:r>
+        <w:rPr>
+          <w:rFonts w:ascii="Monaco" w:hAnsi="Monaco" w:cs="Monaco"/>
+          <w:color w:val="000000"/>
+          <w:sz w:val="16"/>
+          <w:szCs w:val="16"/>
+        </w:rPr>
+        <w:t xml:space="preserve">  </w:t>
+      </w:r>
+      <w:r>
+        <w:rPr>
+          <w:rFonts w:ascii="Monaco" w:hAnsi="Monaco" w:cs="Monaco"/>
+          <w:color w:val="000000"/>
+          <w:sz w:val="16"/>
+          <w:szCs w:val="16"/>
+        </w:rPr>
+        <w:tab/>
+      </w:r>
+      <w:r>
+        <w:rPr>
+          <w:rFonts w:ascii="Monaco" w:hAnsi="Monaco" w:cs="Monaco"/>
+          <w:color w:val="000000"/>
+          <w:sz w:val="16"/>
+          <w:szCs w:val="16"/>
+        </w:rPr>
+        <w:t xml:space="preserve">| </w:t>
+      </w:r>
+      <w:r>
+        <w:rPr>
+          <w:rFonts w:ascii="Monaco" w:hAnsi="Monaco" w:cs="Monaco"/>
+          <w:color w:val="008000"/>
+          <w:sz w:val="16"/>
+          <w:szCs w:val="16"/>
+        </w:rPr>
+        <w:t>1</w:t>
+      </w:r>
+      <w:r>
+        <w:rPr>
+          <w:rFonts w:ascii="Monaco" w:hAnsi="Monaco" w:cs="Monaco"/>
+          <w:color w:val="000000"/>
+          <w:sz w:val="16"/>
+          <w:szCs w:val="16"/>
+        </w:rPr>
+        <w:t xml:space="preserve"> beer </w:t>
+      </w:r>
+      <w:r>
+        <w:rPr>
+          <w:rFonts w:ascii="Monaco" w:hAnsi="Monaco" w:cs="Monaco"/>
+          <w:color w:val="000000"/>
+          <w:sz w:val="16"/>
+          <w:szCs w:val="16"/>
+        </w:rPr>
+        <w:tab/>
+      </w:r>
+      <w:r>
+        <w:rPr>
+          <w:rFonts w:ascii="Monaco" w:hAnsi="Monaco" w:cs="Monaco"/>
+          <w:color w:val="000000"/>
+          <w:sz w:val="16"/>
+          <w:szCs w:val="16"/>
+        </w:rPr>
+        <w:tab/>
+      </w:r>
+      <w:r>
+        <w:rPr>
+          <w:rFonts w:ascii="Monaco" w:hAnsi="Monaco" w:cs="Monaco"/>
+          <w:color w:val="000000"/>
+          <w:sz w:val="16"/>
+          <w:szCs w:val="16"/>
+        </w:rPr>
+        <w:t xml:space="preserve">| </w:t>
+      </w:r>
+      <w:r>
+        <w:rPr>
+          <w:rFonts w:ascii="Monaco" w:hAnsi="Monaco" w:cs="Monaco"/>
+          <w:color w:val="008000"/>
+          <w:sz w:val="16"/>
+          <w:szCs w:val="16"/>
+        </w:rPr>
+        <w:t>1</w:t>
+      </w:r>
+      <w:r>
+        <w:rPr>
+          <w:rFonts w:ascii="Monaco" w:hAnsi="Monaco" w:cs="Monaco"/>
+          <w:color w:val="000000"/>
+          <w:sz w:val="16"/>
+          <w:szCs w:val="16"/>
+        </w:rPr>
+        <w:t xml:space="preserve"> beer |</w:t>
+      </w:r>
+    </w:p>
+    <w:p>
+      <w:pPr>
+        <w:widowControl w:val="0"/>
+        <w:autoSpaceDE w:val="0"/>
+        <w:autoSpaceDN w:val="0"/>
+        <w:adjustRightInd w:val="0"/>
+        <w:rPr>
+          <w:rFonts w:ascii="Monaco" w:hAnsi="Monaco" w:cs="Monaco"/>
+          <w:sz w:val="16"/>
+          <w:szCs w:val="16"/>
+        </w:rPr>
+      </w:pPr>
+      <w:r>
+        <w:rPr>
+          <w:rFonts w:ascii="Monaco" w:hAnsi="Monaco" w:cs="Monaco"/>
+          <w:color w:val="000000"/>
+          <w:sz w:val="16"/>
+          <w:szCs w:val="16"/>
+        </w:rPr>
+        <w:t xml:space="preserve">  </w:t>
+      </w:r>
+      <w:r>
+        <w:rPr>
+          <w:rFonts w:ascii="Monaco" w:hAnsi="Monaco" w:cs="Monaco"/>
+          <w:color w:val="000000"/>
+          <w:sz w:val="16"/>
+          <w:szCs w:val="16"/>
+        </w:rPr>
+        <w:tab/>
+      </w:r>
+      <w:r>
+        <w:rPr>
+          <w:rFonts w:ascii="Monaco" w:hAnsi="Monaco" w:cs="Monaco"/>
+          <w:color w:val="000000"/>
+          <w:sz w:val="16"/>
+          <w:szCs w:val="16"/>
+        </w:rPr>
+        <w:t xml:space="preserve">| </w:t>
+      </w:r>
+      <w:r>
+        <w:rPr>
+          <w:rFonts w:ascii="Monaco" w:hAnsi="Monaco" w:cs="Monaco"/>
+          <w:color w:val="008000"/>
+          <w:sz w:val="16"/>
+          <w:szCs w:val="16"/>
+        </w:rPr>
+        <w:t>2</w:t>
+      </w:r>
+      <w:r>
+        <w:rPr>
+          <w:rFonts w:ascii="Monaco" w:hAnsi="Monaco" w:cs="Monaco"/>
+          <w:color w:val="000000"/>
+          <w:sz w:val="16"/>
+          <w:szCs w:val="16"/>
+        </w:rPr>
+        <w:t xml:space="preserve"> beer </w:t>
+      </w:r>
+      <w:r>
+        <w:rPr>
+          <w:rFonts w:ascii="Monaco" w:hAnsi="Monaco" w:cs="Monaco"/>
+          <w:color w:val="000000"/>
+          <w:sz w:val="16"/>
+          <w:szCs w:val="16"/>
+        </w:rPr>
+        <w:tab/>
+      </w:r>
+      <w:r>
+        <w:rPr>
+          <w:rFonts w:ascii="Monaco" w:hAnsi="Monaco" w:cs="Monaco"/>
+          <w:color w:val="000000"/>
+          <w:sz w:val="16"/>
+          <w:szCs w:val="16"/>
+        </w:rPr>
+        <w:tab/>
+      </w:r>
+      <w:r>
+        <w:rPr>
+          <w:rFonts w:ascii="Monaco" w:hAnsi="Monaco" w:cs="Monaco"/>
+          <w:color w:val="000000"/>
+          <w:sz w:val="16"/>
+          <w:szCs w:val="16"/>
+        </w:rPr>
+        <w:t xml:space="preserve">| </w:t>
+      </w:r>
+      <w:r>
+        <w:rPr>
+          <w:rFonts w:ascii="Monaco" w:hAnsi="Monaco" w:cs="Monaco"/>
+          <w:color w:val="008000"/>
+          <w:sz w:val="16"/>
+          <w:szCs w:val="16"/>
+        </w:rPr>
+        <w:t>2</w:t>
+      </w:r>
+      <w:r>
+        <w:rPr>
+          <w:rFonts w:ascii="Monaco" w:hAnsi="Monaco" w:cs="Monaco"/>
+          <w:color w:val="000000"/>
+          <w:sz w:val="16"/>
+          <w:szCs w:val="16"/>
+        </w:rPr>
+        <w:t xml:space="preserve"> beer |</w:t>
+      </w:r>
+    </w:p>
+    <w:p>
+      <w:pPr>
+        <w:widowControl w:val="0"/>
+        <w:autoSpaceDE w:val="0"/>
+        <w:autoSpaceDN w:val="0"/>
+        <w:adjustRightInd w:val="0"/>
+        <w:rPr>
+          <w:rFonts w:ascii="Monaco" w:hAnsi="Monaco" w:cs="Monaco"/>
+          <w:sz w:val="16"/>
+          <w:szCs w:val="16"/>
+        </w:rPr>
+      </w:pPr>
+      <w:r>
+        <w:rPr>
+          <w:rFonts w:ascii="Monaco" w:hAnsi="Monaco" w:cs="Monaco"/>
+          <w:color w:val="000000"/>
+          <w:sz w:val="16"/>
+          <w:szCs w:val="16"/>
+        </w:rPr>
+        <w:t xml:space="preserve">  </w:t>
+      </w:r>
+      <w:r>
+        <w:rPr>
+          <w:rFonts w:ascii="Monaco" w:hAnsi="Monaco" w:cs="Monaco"/>
+          <w:color w:val="000000"/>
+          <w:sz w:val="16"/>
+          <w:szCs w:val="16"/>
+        </w:rPr>
+        <w:tab/>
+      </w:r>
+      <w:r>
+        <w:rPr>
+          <w:rFonts w:ascii="Monaco" w:hAnsi="Monaco" w:cs="Monaco"/>
+          <w:color w:val="000000"/>
+          <w:sz w:val="16"/>
+          <w:szCs w:val="16"/>
+        </w:rPr>
+        <w:t xml:space="preserve">| </w:t>
+      </w:r>
+      <w:r>
+        <w:rPr>
+          <w:rFonts w:ascii="Monaco" w:hAnsi="Monaco" w:cs="Monaco"/>
+          <w:color w:val="008000"/>
+          <w:sz w:val="16"/>
+          <w:szCs w:val="16"/>
+        </w:rPr>
+        <w:t>3</w:t>
+      </w:r>
+      <w:r>
+        <w:rPr>
+          <w:rFonts w:ascii="Monaco" w:hAnsi="Monaco" w:cs="Monaco"/>
+          <w:color w:val="000000"/>
+          <w:sz w:val="16"/>
+          <w:szCs w:val="16"/>
+        </w:rPr>
+        <w:t xml:space="preserve"> beer </w:t>
+      </w:r>
+      <w:r>
+        <w:rPr>
+          <w:rFonts w:ascii="Monaco" w:hAnsi="Monaco" w:cs="Monaco"/>
+          <w:color w:val="000000"/>
+          <w:sz w:val="16"/>
+          <w:szCs w:val="16"/>
+        </w:rPr>
+        <w:tab/>
+      </w:r>
+      <w:r>
+        <w:rPr>
+          <w:rFonts w:ascii="Monaco" w:hAnsi="Monaco" w:cs="Monaco"/>
+          <w:color w:val="000000"/>
+          <w:sz w:val="16"/>
+          <w:szCs w:val="16"/>
+        </w:rPr>
+        <w:tab/>
+      </w:r>
+      <w:r>
+        <w:rPr>
+          <w:rFonts w:ascii="Monaco" w:hAnsi="Monaco" w:cs="Monaco"/>
+          <w:color w:val="000000"/>
+          <w:sz w:val="16"/>
+          <w:szCs w:val="16"/>
+        </w:rPr>
+        <w:t xml:space="preserve">| </w:t>
+      </w:r>
+      <w:r>
+        <w:rPr>
+          <w:rFonts w:ascii="Monaco" w:hAnsi="Monaco" w:cs="Monaco"/>
+          <w:color w:val="008000"/>
+          <w:sz w:val="16"/>
+          <w:szCs w:val="16"/>
+        </w:rPr>
+        <w:t>3</w:t>
+      </w:r>
+      <w:r>
+        <w:rPr>
+          <w:rFonts w:ascii="Monaco" w:hAnsi="Monaco" w:cs="Monaco"/>
+          <w:color w:val="000000"/>
+          <w:sz w:val="16"/>
+          <w:szCs w:val="16"/>
+        </w:rPr>
+        <w:t xml:space="preserve"> beer |</w:t>
+      </w:r>
+    </w:p>
+    <w:p>
+      <w:pPr>
+        <w:widowControl w:val="0"/>
+        <w:autoSpaceDE w:val="0"/>
+        <w:autoSpaceDN w:val="0"/>
+        <w:adjustRightInd w:val="0"/>
+        <w:rPr>
+          <w:rFonts w:ascii="Monaco" w:hAnsi="Monaco" w:cs="Monaco"/>
+          <w:sz w:val="16"/>
+          <w:szCs w:val="16"/>
+        </w:rPr>
+      </w:pPr>
+      <w:r>
+        <w:rPr>
+          <w:rFonts w:ascii="Monaco" w:hAnsi="Monaco" w:cs="Monaco"/>
+          <w:color w:val="000000"/>
+          <w:sz w:val="16"/>
+          <w:szCs w:val="16"/>
+        </w:rPr>
+        <w:t xml:space="preserve">  </w:t>
+      </w:r>
+      <w:r>
+        <w:rPr>
+          <w:rFonts w:ascii="Monaco" w:hAnsi="Monaco" w:cs="Monaco"/>
+          <w:color w:val="000000"/>
+          <w:sz w:val="16"/>
+          <w:szCs w:val="16"/>
+        </w:rPr>
+        <w:tab/>
+        <w:t xml:space="preserve">| </w:t>
+      </w:r>
+      <w:r>
+        <w:rPr>
+          <w:rFonts w:ascii="Monaco" w:hAnsi="Monaco" w:cs="Monaco"/>
+          <w:color w:val="008000"/>
+          <w:sz w:val="16"/>
+          <w:szCs w:val="16"/>
+        </w:rPr>
+        <w:t>4</w:t>
+      </w:r>
+      <w:r>
+        <w:rPr>
+          <w:rFonts w:ascii="Monaco" w:hAnsi="Monaco" w:cs="Monaco"/>
+          <w:color w:val="000000"/>
+          <w:sz w:val="16"/>
+          <w:szCs w:val="16"/>
+        </w:rPr>
+        <w:t xml:space="preserve"> beer </w:t>
+      </w:r>
+      <w:r>
+        <w:rPr>
+          <w:rFonts w:ascii="Monaco" w:hAnsi="Monaco" w:cs="Monaco"/>
+          <w:color w:val="000000"/>
+          <w:sz w:val="16"/>
+          <w:szCs w:val="16"/>
+        </w:rPr>
+        <w:tab/>
+      </w:r>
+      <w:r>
+        <w:rPr>
+          <w:rFonts w:ascii="Monaco" w:hAnsi="Monaco" w:cs="Monaco"/>
+          <w:color w:val="000000"/>
+          <w:sz w:val="16"/>
+          <w:szCs w:val="16"/>
+        </w:rPr>
+        <w:tab/>
+      </w:r>
+      <w:r>
+        <w:rPr>
+          <w:rFonts w:ascii="Monaco" w:hAnsi="Monaco" w:cs="Monaco"/>
+          <w:color w:val="000000"/>
+          <w:sz w:val="16"/>
+          <w:szCs w:val="16"/>
+        </w:rPr>
+        <w:t xml:space="preserve">| </w:t>
+      </w:r>
+      <w:r>
+        <w:rPr>
+          <w:rFonts w:ascii="Monaco" w:hAnsi="Monaco" w:cs="Monaco"/>
+          <w:color w:val="008000"/>
+          <w:sz w:val="16"/>
+          <w:szCs w:val="16"/>
+        </w:rPr>
+        <w:t>4</w:t>
+      </w:r>
+      <w:r>
+        <w:rPr>
+          <w:rFonts w:ascii="Monaco" w:hAnsi="Monaco" w:cs="Monaco"/>
+          <w:color w:val="000000"/>
+          <w:sz w:val="16"/>
+          <w:szCs w:val="16"/>
+        </w:rPr>
+        <w:t xml:space="preserve"> beer |</w:t>
+      </w:r>
+    </w:p>
+    <w:p>
+      <w:pPr>
+        <w:widowControl w:val="0"/>
+        <w:autoSpaceDE w:val="0"/>
+        <w:autoSpaceDN w:val="0"/>
+        <w:adjustRightInd w:val="0"/>
+        <w:rPr>
+          <w:rFonts w:ascii="Monaco" w:hAnsi="Monaco" w:cs="Monaco"/>
+          <w:sz w:val="16"/>
+          <w:szCs w:val="16"/>
+        </w:rPr>
+      </w:pPr>
+      <w:r>
+        <w:rPr>
+          <w:rFonts w:ascii="Monaco" w:hAnsi="Monaco" w:cs="Monaco"/>
+          <w:color w:val="000000"/>
+          <w:sz w:val="16"/>
+          <w:szCs w:val="16"/>
+        </w:rPr>
+        <w:t xml:space="preserve">  </w:t>
+      </w:r>
+      <w:r>
+        <w:rPr>
+          <w:rFonts w:ascii="Monaco" w:hAnsi="Monaco" w:cs="Monaco"/>
+          <w:color w:val="000000"/>
+          <w:sz w:val="16"/>
+          <w:szCs w:val="16"/>
+        </w:rPr>
+        <w:tab/>
+      </w:r>
+      <w:r>
+        <w:rPr>
+          <w:rFonts w:ascii="Monaco" w:hAnsi="Monaco" w:cs="Monaco"/>
+          <w:color w:val="000000"/>
+          <w:sz w:val="16"/>
+          <w:szCs w:val="16"/>
+        </w:rPr>
+        <w:t xml:space="preserve">| </w:t>
+      </w:r>
+      <w:r>
+        <w:rPr>
+          <w:rFonts w:ascii="Monaco" w:hAnsi="Monaco" w:cs="Monaco"/>
+          <w:color w:val="008000"/>
+          <w:sz w:val="16"/>
+          <w:szCs w:val="16"/>
+        </w:rPr>
+        <w:t>5</w:t>
+      </w:r>
+      <w:r>
+        <w:rPr>
+          <w:rFonts w:ascii="Monaco" w:hAnsi="Monaco" w:cs="Monaco"/>
+          <w:color w:val="000000"/>
+          <w:sz w:val="16"/>
+          <w:szCs w:val="16"/>
+        </w:rPr>
+        <w:t xml:space="preserve"> beer </w:t>
+      </w:r>
+      <w:r>
+        <w:rPr>
+          <w:rFonts w:ascii="Monaco" w:hAnsi="Monaco" w:cs="Monaco"/>
+          <w:color w:val="000000"/>
+          <w:sz w:val="16"/>
+          <w:szCs w:val="16"/>
+        </w:rPr>
+        <w:tab/>
+      </w:r>
+      <w:r>
+        <w:rPr>
+          <w:rFonts w:ascii="Monaco" w:hAnsi="Monaco" w:cs="Monaco"/>
+          <w:color w:val="000000"/>
+          <w:sz w:val="16"/>
+          <w:szCs w:val="16"/>
+        </w:rPr>
+        <w:tab/>
+      </w:r>
+      <w:r>
+        <w:rPr>
+          <w:rFonts w:ascii="Monaco" w:hAnsi="Monaco" w:cs="Monaco"/>
+          <w:color w:val="000000"/>
+          <w:sz w:val="16"/>
+          <w:szCs w:val="16"/>
+        </w:rPr>
+        <w:t xml:space="preserve">| </w:t>
+      </w:r>
+      <w:r>
+        <w:rPr>
+          <w:rFonts w:ascii="Monaco" w:hAnsi="Monaco" w:cs="Monaco"/>
+          <w:color w:val="008000"/>
+          <w:sz w:val="16"/>
+          <w:szCs w:val="16"/>
+        </w:rPr>
+        <w:t>5</w:t>
+      </w:r>
+      <w:r>
+        <w:rPr>
+          <w:rFonts w:ascii="Monaco" w:hAnsi="Monaco" w:cs="Monaco"/>
+          <w:color w:val="000000"/>
+          <w:sz w:val="16"/>
+          <w:szCs w:val="16"/>
+        </w:rPr>
+        <w:t xml:space="preserve"> beer |</w:t>
+      </w:r>
+    </w:p>
+    <w:p>
+      <w:pPr>
+        <w:widowControl w:val="0"/>
+        <w:autoSpaceDE w:val="0"/>
+        <w:autoSpaceDN w:val="0"/>
+        <w:adjustRightInd w:val="0"/>
+        <w:rPr>
+          <w:rFonts w:ascii="Monaco" w:hAnsi="Monaco" w:cs="Monaco"/>
+          <w:sz w:val="16"/>
+          <w:szCs w:val="16"/>
+        </w:rPr>
+      </w:pPr>
+      <w:r>
+        <w:rPr>
+          <w:rFonts w:ascii="Monaco" w:hAnsi="Monaco" w:cs="Monaco"/>
+          <w:color w:val="000000"/>
+          <w:sz w:val="16"/>
+          <w:szCs w:val="16"/>
+        </w:rPr>
+        <w:t xml:space="preserve">  </w:t>
+      </w:r>
+      <w:r>
+        <w:rPr>
+          <w:rFonts w:ascii="Monaco" w:hAnsi="Monaco" w:cs="Monaco"/>
+          <w:color w:val="000000"/>
+          <w:sz w:val="16"/>
+          <w:szCs w:val="16"/>
+        </w:rPr>
+        <w:tab/>
+      </w:r>
+      <w:r>
+        <w:rPr>
+          <w:rFonts w:ascii="Monaco" w:hAnsi="Monaco" w:cs="Monaco"/>
+          <w:color w:val="000000"/>
+          <w:sz w:val="16"/>
+          <w:szCs w:val="16"/>
+        </w:rPr>
+        <w:t xml:space="preserve">| </w:t>
+      </w:r>
+      <w:r>
+        <w:rPr>
+          <w:rFonts w:ascii="Monaco" w:hAnsi="Monaco" w:cs="Monaco"/>
+          <w:color w:val="008000"/>
+          <w:sz w:val="16"/>
+          <w:szCs w:val="16"/>
+        </w:rPr>
+        <w:t>6</w:t>
+      </w:r>
+      <w:r>
+        <w:rPr>
+          <w:rFonts w:ascii="Monaco" w:hAnsi="Monaco" w:cs="Monaco"/>
+          <w:color w:val="000000"/>
+          <w:sz w:val="16"/>
+          <w:szCs w:val="16"/>
+        </w:rPr>
+        <w:t xml:space="preserve"> beer </w:t>
+      </w:r>
+      <w:r>
+        <w:rPr>
+          <w:rFonts w:ascii="Monaco" w:hAnsi="Monaco" w:cs="Monaco"/>
+          <w:color w:val="000000"/>
+          <w:sz w:val="16"/>
+          <w:szCs w:val="16"/>
+        </w:rPr>
+        <w:tab/>
+      </w:r>
+      <w:r>
+        <w:rPr>
+          <w:rFonts w:ascii="Monaco" w:hAnsi="Monaco" w:cs="Monaco"/>
+          <w:color w:val="000000"/>
+          <w:sz w:val="16"/>
+          <w:szCs w:val="16"/>
+        </w:rPr>
+        <w:tab/>
+      </w:r>
+      <w:r>
+        <w:rPr>
+          <w:rFonts w:ascii="Monaco" w:hAnsi="Monaco" w:cs="Monaco"/>
+          <w:color w:val="000000"/>
+          <w:sz w:val="16"/>
+          <w:szCs w:val="16"/>
+        </w:rPr>
+        <w:t xml:space="preserve">| </w:t>
+      </w:r>
+      <w:r>
+        <w:rPr>
+          <w:rFonts w:ascii="Monaco" w:hAnsi="Monaco" w:cs="Monaco"/>
+          <w:color w:val="008000"/>
+          <w:sz w:val="16"/>
+          <w:szCs w:val="16"/>
+        </w:rPr>
+        <w:t>6</w:t>
+      </w:r>
+      <w:r>
+        <w:rPr>
+          <w:rFonts w:ascii="Monaco" w:hAnsi="Monaco" w:cs="Monaco"/>
+          <w:color w:val="000000"/>
+          <w:sz w:val="16"/>
+          <w:szCs w:val="16"/>
+        </w:rPr>
+        <w:t xml:space="preserve"> beer |</w:t>
+      </w:r>
+    </w:p>
+    <w:p>
+      <w:pPr>
+        <w:widowControl w:val="0"/>
+        <w:autoSpaceDE w:val="0"/>
+        <w:autoSpaceDN w:val="0"/>
+        <w:adjustRightInd w:val="0"/>
+        <w:rPr>
+          <w:rFonts w:ascii="Monaco" w:hAnsi="Monaco" w:cs="Monaco"/>
+          <w:sz w:val="16"/>
+          <w:szCs w:val="16"/>
+        </w:rPr>
+      </w:pPr>
+      <w:r>
+        <w:rPr>
+          <w:rFonts w:ascii="Monaco" w:hAnsi="Monaco" w:cs="Monaco"/>
+          <w:color w:val="000000"/>
+          <w:sz w:val="16"/>
+          <w:szCs w:val="16"/>
+        </w:rPr>
+        <w:t xml:space="preserve">  </w:t>
+      </w:r>
+      <w:r>
+        <w:rPr>
+          <w:rFonts w:ascii="Monaco" w:hAnsi="Monaco" w:cs="Monaco"/>
+          <w:color w:val="000000"/>
+          <w:sz w:val="16"/>
+          <w:szCs w:val="16"/>
+        </w:rPr>
+        <w:tab/>
+        <w:t xml:space="preserve">| </w:t>
+      </w:r>
+      <w:r>
+        <w:rPr>
+          <w:rFonts w:ascii="Monaco" w:hAnsi="Monaco" w:cs="Monaco"/>
+          <w:color w:val="008000"/>
+          <w:sz w:val="16"/>
+          <w:szCs w:val="16"/>
+        </w:rPr>
+        <w:t>7</w:t>
+      </w:r>
+      <w:r>
+        <w:rPr>
+          <w:rFonts w:ascii="Monaco" w:hAnsi="Monaco" w:cs="Monaco"/>
+          <w:color w:val="000000"/>
+          <w:sz w:val="16"/>
+          <w:szCs w:val="16"/>
+        </w:rPr>
+        <w:t xml:space="preserve"> beer </w:t>
+      </w:r>
+      <w:r>
+        <w:rPr>
+          <w:rFonts w:ascii="Monaco" w:hAnsi="Monaco" w:cs="Monaco"/>
+          <w:color w:val="000000"/>
+          <w:sz w:val="16"/>
+          <w:szCs w:val="16"/>
+        </w:rPr>
+        <w:tab/>
+      </w:r>
+      <w:r>
+        <w:rPr>
+          <w:rFonts w:ascii="Monaco" w:hAnsi="Monaco" w:cs="Monaco"/>
+          <w:color w:val="000000"/>
+          <w:sz w:val="16"/>
+          <w:szCs w:val="16"/>
+        </w:rPr>
+        <w:tab/>
+      </w:r>
+      <w:r>
+        <w:rPr>
+          <w:rFonts w:ascii="Monaco" w:hAnsi="Monaco" w:cs="Monaco"/>
+          <w:color w:val="000000"/>
+          <w:sz w:val="16"/>
+          <w:szCs w:val="16"/>
+        </w:rPr>
+        <w:t xml:space="preserve">| </w:t>
+      </w:r>
+      <w:r>
+        <w:rPr>
+          <w:rFonts w:ascii="Monaco" w:hAnsi="Monaco" w:cs="Monaco"/>
+          <w:color w:val="008000"/>
+          <w:sz w:val="16"/>
+          <w:szCs w:val="16"/>
+        </w:rPr>
+        <w:t>7</w:t>
+      </w:r>
+      <w:r>
+        <w:rPr>
+          <w:rFonts w:ascii="Monaco" w:hAnsi="Monaco" w:cs="Monaco"/>
+          <w:color w:val="000000"/>
+          <w:sz w:val="16"/>
+          <w:szCs w:val="16"/>
+        </w:rPr>
+        <w:t xml:space="preserve"> beer |</w:t>
+      </w:r>
+    </w:p>
+    <w:p>
+      <w:pPr>
+        <w:widowControl w:val="0"/>
+        <w:autoSpaceDE w:val="0"/>
+        <w:autoSpaceDN w:val="0"/>
+        <w:adjustRightInd w:val="0"/>
+        <w:rPr>
+          <w:rFonts w:ascii="Monaco" w:hAnsi="Monaco" w:cs="Monaco"/>
+          <w:sz w:val="16"/>
+          <w:szCs w:val="16"/>
+        </w:rPr>
+      </w:pPr>
+      <w:r>
+        <w:rPr>
+          <w:rFonts w:ascii="Monaco" w:hAnsi="Monaco" w:cs="Monaco"/>
+          <w:color w:val="000000"/>
+          <w:sz w:val="16"/>
+          <w:szCs w:val="16"/>
+        </w:rPr>
+        <w:t xml:space="preserve">  </w:t>
+      </w:r>
+      <w:r>
+        <w:rPr>
+          <w:rFonts w:ascii="Monaco" w:hAnsi="Monaco" w:cs="Monaco"/>
+          <w:color w:val="000000"/>
+          <w:sz w:val="16"/>
+          <w:szCs w:val="16"/>
+        </w:rPr>
+        <w:t xml:space="preserve">  </w:t>
+      </w:r>
+      <w:r>
+        <w:rPr>
+          <w:rFonts w:ascii="Monaco" w:hAnsi="Monaco" w:cs="Monaco"/>
+          <w:color w:val="008080"/>
+          <w:sz w:val="16"/>
+          <w:szCs w:val="16"/>
+        </w:rPr>
+        <w:t xml:space="preserve">Then </w:t>
+      </w:r>
+      <w:r>
+        <w:rPr>
+          <w:rFonts w:ascii="Monaco" w:hAnsi="Monaco" w:cs="Monaco"/>
+          <w:color w:val="000000"/>
+          <w:sz w:val="16"/>
+          <w:szCs w:val="16"/>
+        </w:rPr>
+        <w:t>I confirm the localization values for Slovakia.</w:t>
+      </w:r>
+    </w:p>
+    <w:p>
+      <w:pPr>
+        <w:widowControl w:val="0"/>
+        <w:autoSpaceDE w:val="0"/>
+        <w:autoSpaceDN w:val="0"/>
+        <w:adjustRightInd w:val="0"/>
+        <w:rPr>
+          <w:rFonts w:ascii="Monaco" w:hAnsi="Monaco" w:cs="Monaco"/>
+          <w:sz w:val="16"/>
+          <w:szCs w:val="16"/>
+        </w:rPr>
+      </w:pPr>
+      <w:r>
+        <w:rPr>
+          <w:rFonts w:ascii="Monaco" w:hAnsi="Monaco" w:cs="Monaco"/>
+          <w:color w:val="000000"/>
+          <w:sz w:val="16"/>
+          <w:szCs w:val="16"/>
+        </w:rPr>
+        <w:t xml:space="preserve">  </w:t>
+      </w:r>
+      <w:r>
+        <w:rPr>
+          <w:rFonts w:ascii="Monaco" w:hAnsi="Monaco" w:cs="Monaco"/>
+          <w:color w:val="000000"/>
+          <w:sz w:val="16"/>
+          <w:szCs w:val="16"/>
+        </w:rPr>
+        <w:tab/>
+      </w:r>
+      <w:r>
+        <w:rPr>
+          <w:rFonts w:ascii="Monaco" w:hAnsi="Monaco" w:cs="Monaco"/>
+          <w:color w:val="000000"/>
+          <w:sz w:val="16"/>
+          <w:szCs w:val="16"/>
+        </w:rPr>
+        <w:t xml:space="preserve">| Field </w:t>
+      </w:r>
+      <w:r>
+        <w:rPr>
+          <w:rFonts w:ascii="Monaco" w:hAnsi="Monaco" w:cs="Monaco"/>
+          <w:color w:val="000000"/>
+          <w:sz w:val="16"/>
+          <w:szCs w:val="16"/>
+        </w:rPr>
+        <w:tab/>
+        <w:t xml:space="preserve">    </w:t>
+      </w:r>
+      <w:r>
+        <w:rPr>
+          <w:rFonts w:ascii="Monaco" w:hAnsi="Monaco" w:cs="Monaco"/>
+          <w:color w:val="000000"/>
+          <w:sz w:val="16"/>
+          <w:szCs w:val="16"/>
+        </w:rPr>
+        <w:tab/>
+      </w:r>
+      <w:r>
+        <w:rPr>
+          <w:rFonts w:ascii="Monaco" w:hAnsi="Monaco" w:cs="Monaco"/>
+          <w:color w:val="000000"/>
+          <w:sz w:val="16"/>
+          <w:szCs w:val="16"/>
+        </w:rPr>
+        <w:t xml:space="preserve">| Value            </w:t>
+      </w:r>
+      <w:r>
+        <w:rPr>
+          <w:rFonts w:ascii="Monaco" w:hAnsi="Monaco" w:cs="Monaco"/>
+          <w:color w:val="000000"/>
+          <w:sz w:val="16"/>
+          <w:szCs w:val="16"/>
+        </w:rPr>
+        <w:tab/>
+      </w:r>
+      <w:r>
+        <w:rPr>
+          <w:rFonts w:ascii="Monaco" w:hAnsi="Monaco" w:cs="Monaco"/>
+          <w:color w:val="000000"/>
+          <w:sz w:val="16"/>
+          <w:szCs w:val="16"/>
+        </w:rPr>
+        <w:tab/>
+      </w:r>
+      <w:r>
+        <w:rPr>
+          <w:rFonts w:ascii="Monaco" w:hAnsi="Monaco" w:cs="Monaco"/>
+          <w:color w:val="000000"/>
+          <w:sz w:val="16"/>
+          <w:szCs w:val="16"/>
+        </w:rPr>
+        <w:tab/>
+      </w:r>
+      <w:r>
+        <w:rPr>
+          <w:rFonts w:ascii="Monaco" w:hAnsi="Monaco" w:cs="Monaco"/>
+          <w:color w:val="000000"/>
+          <w:sz w:val="16"/>
+          <w:szCs w:val="16"/>
+        </w:rPr>
+        <w:t>|</w:t>
+      </w:r>
+      <w:r>
+        <w:rPr>
+          <w:rFonts w:ascii="Monaco" w:hAnsi="Monaco" w:cs="Monaco"/>
+          <w:color w:val="000000"/>
+          <w:sz w:val="16"/>
+          <w:szCs w:val="16"/>
+        </w:rPr>
+        <w:tab/>
+      </w:r>
+    </w:p>
+    <w:p>
+      <w:pPr>
+        <w:widowControl w:val="0"/>
+        <w:autoSpaceDE w:val="0"/>
+        <w:autoSpaceDN w:val="0"/>
+        <w:adjustRightInd w:val="0"/>
+        <w:rPr>
+          <w:rFonts w:ascii="Monaco" w:hAnsi="Monaco" w:cs="Monaco"/>
+          <w:sz w:val="16"/>
+          <w:szCs w:val="16"/>
+        </w:rPr>
+      </w:pPr>
+      <w:r>
+        <w:rPr>
+          <w:rFonts w:ascii="Monaco" w:hAnsi="Monaco" w:cs="Monaco"/>
+          <w:color w:val="000000"/>
+          <w:sz w:val="16"/>
+          <w:szCs w:val="16"/>
+        </w:rPr>
+        <w:t xml:space="preserve">  </w:t>
+      </w:r>
+      <w:r>
+        <w:rPr>
+          <w:rFonts w:ascii="Monaco" w:hAnsi="Monaco" w:cs="Monaco"/>
+          <w:color w:val="000000"/>
+          <w:sz w:val="16"/>
+          <w:szCs w:val="16"/>
+        </w:rPr>
+        <w:tab/>
+        <w:t>| SK_Dat</w:t>
+      </w:r>
+      <w:r>
+        <w:rPr>
+          <w:rFonts w:ascii="Monaco" w:hAnsi="Monaco" w:cs="Monaco"/>
+          <w:color w:val="000000"/>
+          <w:sz w:val="16"/>
+          <w:szCs w:val="16"/>
+        </w:rPr>
+        <w:t xml:space="preserve">e </w:t>
+      </w:r>
+      <w:r>
+        <w:rPr>
+          <w:rFonts w:ascii="Monaco" w:hAnsi="Monaco" w:cs="Monaco"/>
+          <w:color w:val="000000"/>
+          <w:sz w:val="16"/>
+          <w:szCs w:val="16"/>
+        </w:rPr>
+        <w:tab/>
+      </w:r>
+      <w:r>
+        <w:rPr>
+          <w:rFonts w:ascii="Monaco" w:hAnsi="Monaco" w:cs="Monaco"/>
+          <w:color w:val="000000"/>
+          <w:sz w:val="16"/>
+          <w:szCs w:val="16"/>
+        </w:rPr>
+        <w:tab/>
+      </w:r>
+      <w:r>
+        <w:rPr>
+          <w:rFonts w:ascii="Monaco" w:hAnsi="Monaco" w:cs="Monaco"/>
+          <w:color w:val="000000"/>
+          <w:sz w:val="16"/>
+          <w:szCs w:val="16"/>
+        </w:rPr>
+        <w:t xml:space="preserve">| Date: nedeľa, </w:t>
+      </w:r>
+      <w:r>
+        <w:rPr>
+          <w:rFonts w:ascii="Monaco" w:hAnsi="Monaco" w:cs="Monaco"/>
+          <w:color w:val="008000"/>
+          <w:sz w:val="16"/>
+          <w:szCs w:val="16"/>
+        </w:rPr>
+        <w:t>1</w:t>
+      </w:r>
+      <w:r>
+        <w:rPr>
+          <w:rFonts w:ascii="Monaco" w:hAnsi="Monaco" w:cs="Monaco"/>
+          <w:color w:val="000000"/>
+          <w:sz w:val="16"/>
+          <w:szCs w:val="16"/>
+        </w:rPr>
+        <w:t xml:space="preserve">. apríla </w:t>
+      </w:r>
+      <w:r>
+        <w:rPr>
+          <w:rFonts w:ascii="Monaco" w:hAnsi="Monaco" w:cs="Monaco"/>
+          <w:color w:val="008000"/>
+          <w:sz w:val="16"/>
+          <w:szCs w:val="16"/>
+        </w:rPr>
+        <w:t>2012</w:t>
+      </w:r>
+      <w:r>
+        <w:rPr>
+          <w:rFonts w:ascii="Monaco" w:hAnsi="Monaco" w:cs="Monaco"/>
+          <w:color w:val="008000"/>
+          <w:sz w:val="16"/>
+          <w:szCs w:val="16"/>
+        </w:rPr>
+        <w:tab/>
+      </w:r>
+      <w:r>
+        <w:rPr>
+          <w:rFonts w:ascii="Monaco" w:hAnsi="Monaco" w:cs="Monaco"/>
+          <w:color w:val="000000"/>
+          <w:sz w:val="16"/>
+          <w:szCs w:val="16"/>
+        </w:rPr>
+        <w:t>|</w:t>
+      </w:r>
+    </w:p>
+    <w:p>
+      <w:pPr>
+        <w:widowControl w:val="0"/>
+        <w:autoSpaceDE w:val="0"/>
+        <w:autoSpaceDN w:val="0"/>
+        <w:adjustRightInd w:val="0"/>
+        <w:rPr>
+          <w:rFonts w:ascii="Monaco" w:hAnsi="Monaco" w:cs="Monaco"/>
+          <w:sz w:val="16"/>
+          <w:szCs w:val="16"/>
+        </w:rPr>
+      </w:pPr>
+      <w:r>
+        <w:rPr>
+          <w:rFonts w:ascii="Monaco" w:hAnsi="Monaco" w:cs="Monaco"/>
+          <w:color w:val="000000"/>
+          <w:sz w:val="16"/>
+          <w:szCs w:val="16"/>
+        </w:rPr>
+        <w:t xml:space="preserve">  </w:t>
+      </w:r>
+      <w:r>
+        <w:rPr>
+          <w:rFonts w:ascii="Monaco" w:hAnsi="Monaco" w:cs="Monaco"/>
+          <w:color w:val="000000"/>
+          <w:sz w:val="16"/>
+          <w:szCs w:val="16"/>
+        </w:rPr>
+        <w:tab/>
+      </w:r>
+      <w:r>
+        <w:rPr>
+          <w:rFonts w:ascii="Monaco" w:hAnsi="Monaco" w:cs="Monaco"/>
+          <w:color w:val="000000"/>
+          <w:sz w:val="16"/>
+          <w:szCs w:val="16"/>
+        </w:rPr>
+        <w:t>| SK_C</w:t>
+      </w:r>
+      <w:r>
+        <w:rPr>
+          <w:rFonts w:ascii="Monaco" w:hAnsi="Monaco" w:cs="Monaco"/>
+          <w:color w:val="000000"/>
+          <w:sz w:val="16"/>
+          <w:szCs w:val="16"/>
+        </w:rPr>
+        <w:t>urrency</w:t>
+      </w:r>
+      <w:r>
+        <w:rPr>
+          <w:rFonts w:ascii="Monaco" w:hAnsi="Monaco" w:cs="Monaco"/>
+          <w:color w:val="000000"/>
+          <w:sz w:val="16"/>
+          <w:szCs w:val="16"/>
+        </w:rPr>
+        <w:tab/>
+      </w:r>
+      <w:r>
+        <w:rPr>
+          <w:rFonts w:ascii="Monaco" w:hAnsi="Monaco" w:cs="Monaco"/>
+          <w:color w:val="000000"/>
+          <w:sz w:val="16"/>
+          <w:szCs w:val="16"/>
+        </w:rPr>
+        <w:tab/>
+      </w:r>
+      <w:r>
+        <w:rPr>
+          <w:rFonts w:ascii="Monaco" w:hAnsi="Monaco" w:cs="Monaco"/>
+          <w:color w:val="000000"/>
+          <w:sz w:val="16"/>
+          <w:szCs w:val="16"/>
+        </w:rPr>
+        <w:t xml:space="preserve">| Currency: </w:t>
+      </w:r>
+      <w:r>
+        <w:rPr>
+          <w:rFonts w:ascii="Monaco" w:hAnsi="Monaco" w:cs="Monaco"/>
+          <w:color w:val="008000"/>
+          <w:sz w:val="16"/>
+          <w:szCs w:val="16"/>
+        </w:rPr>
+        <w:t>123</w:t>
+      </w:r>
+      <w:r>
+        <w:rPr>
+          <w:rFonts w:ascii="Monaco" w:hAnsi="Monaco" w:cs="Monaco"/>
+          <w:color w:val="000000"/>
+          <w:sz w:val="16"/>
+          <w:szCs w:val="16"/>
+        </w:rPr>
+        <w:t xml:space="preserve"> </w:t>
+      </w:r>
+      <w:r>
+        <w:rPr>
+          <w:rFonts w:ascii="Monaco" w:hAnsi="Monaco" w:cs="Monaco"/>
+          <w:color w:val="008000"/>
+          <w:sz w:val="16"/>
+          <w:szCs w:val="16"/>
+        </w:rPr>
+        <w:t>456</w:t>
+      </w:r>
+      <w:r>
+        <w:rPr>
+          <w:rFonts w:ascii="Monaco" w:hAnsi="Monaco" w:cs="Monaco"/>
+          <w:color w:val="000000"/>
+          <w:sz w:val="16"/>
+          <w:szCs w:val="16"/>
+        </w:rPr>
+        <w:t>,</w:t>
+      </w:r>
+      <w:r>
+        <w:rPr>
+          <w:rFonts w:ascii="Monaco" w:hAnsi="Monaco" w:cs="Monaco"/>
+          <w:color w:val="008000"/>
+          <w:sz w:val="16"/>
+          <w:szCs w:val="16"/>
+        </w:rPr>
+        <w:t>00</w:t>
+      </w:r>
+      <w:r>
+        <w:rPr>
+          <w:rFonts w:ascii="Monaco" w:hAnsi="Monaco" w:cs="Monaco"/>
+          <w:color w:val="000000"/>
+          <w:sz w:val="16"/>
+          <w:szCs w:val="16"/>
+        </w:rPr>
+        <w:t xml:space="preserve"> €</w:t>
+      </w:r>
+      <w:r>
+        <w:rPr>
+          <w:rFonts w:ascii="Monaco" w:hAnsi="Monaco" w:cs="Monaco"/>
+          <w:color w:val="000000"/>
+          <w:sz w:val="16"/>
+          <w:szCs w:val="16"/>
+        </w:rPr>
+        <w:t xml:space="preserve">      </w:t>
+      </w:r>
+      <w:r>
+        <w:rPr>
+          <w:rFonts w:ascii="Monaco" w:hAnsi="Monaco" w:cs="Monaco"/>
+          <w:color w:val="000000"/>
+          <w:sz w:val="16"/>
+          <w:szCs w:val="16"/>
+        </w:rPr>
+        <w:tab/>
+      </w:r>
+      <w:r>
+        <w:rPr>
+          <w:rFonts w:ascii="Monaco" w:hAnsi="Monaco" w:cs="Monaco"/>
+          <w:color w:val="000000"/>
+          <w:sz w:val="16"/>
+          <w:szCs w:val="16"/>
+        </w:rPr>
+        <w:t>|</w:t>
+      </w:r>
+    </w:p>
+    <w:p>
+      <w:pPr>
+        <w:widowControl w:val="0"/>
+        <w:autoSpaceDE w:val="0"/>
+        <w:autoSpaceDN w:val="0"/>
+        <w:adjustRightInd w:val="0"/>
+        <w:rPr>
+          <w:rFonts w:ascii="Monaco" w:hAnsi="Monaco" w:cs="Monaco"/>
+          <w:sz w:val="16"/>
+          <w:szCs w:val="16"/>
+        </w:rPr>
+      </w:pPr>
+      <w:r>
+        <w:rPr>
+          <w:rFonts w:ascii="Monaco" w:hAnsi="Monaco" w:cs="Monaco"/>
+          <w:color w:val="000000"/>
+          <w:sz w:val="16"/>
+          <w:szCs w:val="16"/>
+        </w:rPr>
+        <w:t xml:space="preserve">  </w:t>
+      </w:r>
+      <w:r>
+        <w:rPr>
+          <w:rFonts w:ascii="Monaco" w:hAnsi="Monaco" w:cs="Monaco"/>
+          <w:color w:val="000000"/>
+          <w:sz w:val="16"/>
+          <w:szCs w:val="16"/>
+        </w:rPr>
+        <w:tab/>
+      </w:r>
+      <w:r>
+        <w:rPr>
+          <w:rFonts w:ascii="Monaco" w:hAnsi="Monaco" w:cs="Monaco"/>
+          <w:color w:val="000000"/>
+          <w:sz w:val="16"/>
+          <w:szCs w:val="16"/>
+        </w:rPr>
+        <w:t xml:space="preserve">| SK_Number </w:t>
+      </w:r>
+      <w:r>
+        <w:rPr>
+          <w:rFonts w:ascii="Monaco" w:hAnsi="Monaco" w:cs="Monaco"/>
+          <w:color w:val="000000"/>
+          <w:sz w:val="16"/>
+          <w:szCs w:val="16"/>
+        </w:rPr>
+        <w:tab/>
+      </w:r>
+      <w:r>
+        <w:rPr>
+          <w:rFonts w:ascii="Monaco" w:hAnsi="Monaco" w:cs="Monaco"/>
+          <w:color w:val="000000"/>
+          <w:sz w:val="16"/>
+          <w:szCs w:val="16"/>
+        </w:rPr>
+        <w:tab/>
+      </w:r>
+      <w:r>
+        <w:rPr>
+          <w:rFonts w:ascii="Monaco" w:hAnsi="Monaco" w:cs="Monaco"/>
+          <w:color w:val="000000"/>
+          <w:sz w:val="16"/>
+          <w:szCs w:val="16"/>
+        </w:rPr>
+        <w:t xml:space="preserve">| Number: </w:t>
+      </w:r>
+      <w:r>
+        <w:rPr>
+          <w:rFonts w:ascii="Monaco" w:hAnsi="Monaco" w:cs="Monaco"/>
+          <w:color w:val="008000"/>
+          <w:sz w:val="16"/>
+          <w:szCs w:val="16"/>
+        </w:rPr>
+        <w:t>98</w:t>
+      </w:r>
+      <w:r>
+        <w:rPr>
+          <w:rFonts w:ascii="Monaco" w:hAnsi="Monaco" w:cs="Monaco"/>
+          <w:color w:val="000000"/>
+          <w:sz w:val="16"/>
+          <w:szCs w:val="16"/>
+        </w:rPr>
+        <w:t xml:space="preserve"> </w:t>
+      </w:r>
+      <w:r>
+        <w:rPr>
+          <w:rFonts w:ascii="Monaco" w:hAnsi="Monaco" w:cs="Monaco"/>
+          <w:color w:val="008000"/>
+          <w:sz w:val="16"/>
+          <w:szCs w:val="16"/>
+        </w:rPr>
+        <w:t>765</w:t>
+      </w:r>
+      <w:r>
+        <w:rPr>
+          <w:rFonts w:ascii="Monaco" w:hAnsi="Monaco" w:cs="Monaco"/>
+          <w:color w:val="000000"/>
+          <w:sz w:val="16"/>
+          <w:szCs w:val="16"/>
+        </w:rPr>
+        <w:t>,</w:t>
+      </w:r>
+      <w:r>
+        <w:rPr>
+          <w:rFonts w:ascii="Monaco" w:hAnsi="Monaco" w:cs="Monaco"/>
+          <w:color w:val="008000"/>
+          <w:sz w:val="16"/>
+          <w:szCs w:val="16"/>
+        </w:rPr>
+        <w:t>432</w:t>
+      </w:r>
+      <w:r>
+        <w:rPr>
+          <w:rFonts w:ascii="Monaco" w:hAnsi="Monaco" w:cs="Monaco"/>
+          <w:color w:val="000000"/>
+          <w:sz w:val="16"/>
+          <w:szCs w:val="16"/>
+        </w:rPr>
+        <w:t xml:space="preserve">          </w:t>
+      </w:r>
+      <w:r>
+        <w:rPr>
+          <w:rFonts w:ascii="Monaco" w:hAnsi="Monaco" w:cs="Monaco"/>
+          <w:color w:val="000000"/>
+          <w:sz w:val="16"/>
+          <w:szCs w:val="16"/>
+        </w:rPr>
+        <w:tab/>
+      </w:r>
+      <w:r>
+        <w:rPr>
+          <w:rFonts w:ascii="Monaco" w:hAnsi="Monaco" w:cs="Monaco"/>
+          <w:color w:val="000000"/>
+          <w:sz w:val="16"/>
+          <w:szCs w:val="16"/>
+        </w:rPr>
+        <w:t>|</w:t>
+      </w:r>
+      <w:r>
+        <w:rPr>
+          <w:rFonts w:ascii="Monaco" w:hAnsi="Monaco" w:cs="Monaco"/>
+          <w:color w:val="000000"/>
+          <w:sz w:val="16"/>
+          <w:szCs w:val="16"/>
+        </w:rPr>
+        <w:tab/>
+        <w:t xml:space="preserve">  </w:t>
+      </w:r>
+      <w:r>
+        <w:rPr>
+          <w:rFonts w:ascii="Monaco" w:hAnsi="Monaco" w:cs="Monaco"/>
+          <w:color w:val="000000"/>
+          <w:sz w:val="16"/>
+          <w:szCs w:val="16"/>
+        </w:rPr>
+        <w:tab/>
+      </w:r>
+    </w:p>
+    <w:p>
+      <w:pPr>
+        <w:widowControl w:val="0"/>
+        <w:autoSpaceDE w:val="0"/>
+        <w:autoSpaceDN w:val="0"/>
+        <w:adjustRightInd w:val="0"/>
+        <w:rPr>
+          <w:rFonts w:ascii="Monaco" w:hAnsi="Monaco" w:cs="Monaco"/>
+          <w:sz w:val="16"/>
+          <w:szCs w:val="16"/>
+        </w:rPr>
+      </w:pPr>
+      <w:r>
+        <w:rPr>
+          <w:rFonts w:ascii="Monaco" w:hAnsi="Monaco" w:cs="Monaco"/>
+          <w:color w:val="000000"/>
+          <w:sz w:val="16"/>
+          <w:szCs w:val="16"/>
+        </w:rPr>
+        <w:t xml:space="preserve">  </w:t>
+      </w:r>
+      <w:r>
+        <w:rPr>
+          <w:rFonts w:ascii="Monaco" w:hAnsi="Monaco" w:cs="Monaco"/>
+          <w:color w:val="000000"/>
+          <w:sz w:val="16"/>
+          <w:szCs w:val="16"/>
+        </w:rPr>
+        <w:t xml:space="preserve">  </w:t>
+      </w:r>
+      <w:r>
+        <w:rPr>
+          <w:rFonts w:ascii="Monaco" w:hAnsi="Monaco" w:cs="Monaco"/>
+          <w:color w:val="008080"/>
+          <w:sz w:val="16"/>
+          <w:szCs w:val="16"/>
+        </w:rPr>
+        <w:t xml:space="preserve">And </w:t>
+      </w:r>
+      <w:r>
+        <w:rPr>
+          <w:rFonts w:ascii="Monaco" w:hAnsi="Monaco" w:cs="Monaco"/>
+          <w:color w:val="000000"/>
+          <w:sz w:val="16"/>
+          <w:szCs w:val="16"/>
+        </w:rPr>
+        <w:t>I confirm the pluralization values for Slovakia.</w:t>
+      </w:r>
+      <w:r>
+        <w:rPr>
+          <w:rFonts w:ascii="Monaco" w:hAnsi="Monaco" w:cs="Monaco"/>
+          <w:color w:val="000000"/>
+          <w:sz w:val="16"/>
+          <w:szCs w:val="16"/>
+        </w:rPr>
+        <w:tab/>
+        <w:t xml:space="preserve">  </w:t>
+      </w:r>
+      <w:r>
+        <w:rPr>
+          <w:rFonts w:ascii="Monaco" w:hAnsi="Monaco" w:cs="Monaco"/>
+          <w:color w:val="000000"/>
+          <w:sz w:val="16"/>
+          <w:szCs w:val="16"/>
+        </w:rPr>
+        <w:tab/>
+      </w:r>
+    </w:p>
+    <w:p>
+      <w:pPr>
+        <w:widowControl w:val="0"/>
+        <w:autoSpaceDE w:val="0"/>
+        <w:autoSpaceDN w:val="0"/>
+        <w:adjustRightInd w:val="0"/>
+        <w:rPr>
+          <w:rFonts w:ascii="Monaco" w:hAnsi="Monaco" w:cs="Monaco"/>
+          <w:sz w:val="16"/>
+          <w:szCs w:val="16"/>
+        </w:rPr>
+      </w:pPr>
+      <w:r>
+        <w:rPr>
+          <w:rFonts w:ascii="Monaco" w:hAnsi="Monaco" w:cs="Monaco"/>
+          <w:color w:val="000000"/>
+          <w:sz w:val="16"/>
+          <w:szCs w:val="16"/>
+        </w:rPr>
+        <w:t xml:space="preserve">  </w:t>
+      </w:r>
+      <w:r>
+        <w:rPr>
+          <w:rFonts w:ascii="Monaco" w:hAnsi="Monaco" w:cs="Monaco"/>
+          <w:color w:val="000000"/>
+          <w:sz w:val="16"/>
+          <w:szCs w:val="16"/>
+        </w:rPr>
+        <w:tab/>
+      </w:r>
+      <w:r>
+        <w:rPr>
+          <w:rFonts w:ascii="Monaco" w:hAnsi="Monaco" w:cs="Monaco"/>
+          <w:color w:val="000000"/>
+          <w:sz w:val="16"/>
+          <w:szCs w:val="16"/>
+        </w:rPr>
+        <w:t xml:space="preserve">| Field </w:t>
+      </w:r>
+      <w:r>
+        <w:rPr>
+          <w:rFonts w:ascii="Monaco" w:hAnsi="Monaco" w:cs="Monaco"/>
+          <w:color w:val="000000"/>
+          <w:sz w:val="16"/>
+          <w:szCs w:val="16"/>
+        </w:rPr>
+        <w:tab/>
+        <w:t xml:space="preserve">    </w:t>
+      </w:r>
+      <w:r>
+        <w:rPr>
+          <w:rFonts w:ascii="Monaco" w:hAnsi="Monaco" w:cs="Monaco"/>
+          <w:color w:val="000000"/>
+          <w:sz w:val="16"/>
+          <w:szCs w:val="16"/>
+        </w:rPr>
+        <w:tab/>
+      </w:r>
+      <w:r>
+        <w:rPr>
+          <w:rFonts w:ascii="Monaco" w:hAnsi="Monaco" w:cs="Monaco"/>
+          <w:color w:val="000000"/>
+          <w:sz w:val="16"/>
+          <w:szCs w:val="16"/>
+        </w:rPr>
+        <w:t>| Value  |</w:t>
+      </w:r>
+      <w:r>
+        <w:rPr>
+          <w:rFonts w:ascii="Monaco" w:hAnsi="Monaco" w:cs="Monaco"/>
+          <w:color w:val="000000"/>
+          <w:sz w:val="16"/>
+          <w:szCs w:val="16"/>
+        </w:rPr>
+        <w:tab/>
+      </w:r>
+    </w:p>
+    <w:p>
+      <w:pPr>
+        <w:widowControl w:val="0"/>
+        <w:autoSpaceDE w:val="0"/>
+        <w:autoSpaceDN w:val="0"/>
+        <w:adjustRightInd w:val="0"/>
+        <w:rPr>
+          <w:rFonts w:ascii="Monaco" w:hAnsi="Monaco" w:cs="Monaco"/>
+          <w:sz w:val="16"/>
+          <w:szCs w:val="16"/>
+        </w:rPr>
+      </w:pPr>
+      <w:r>
+        <w:rPr>
+          <w:rFonts w:ascii="Monaco" w:hAnsi="Monaco" w:cs="Monaco"/>
+          <w:color w:val="000000"/>
+          <w:sz w:val="16"/>
+          <w:szCs w:val="16"/>
+        </w:rPr>
+        <w:t xml:space="preserve">  </w:t>
+      </w:r>
+      <w:r>
+        <w:rPr>
+          <w:rFonts w:ascii="Monaco" w:hAnsi="Monaco" w:cs="Monaco"/>
+          <w:color w:val="000000"/>
+          <w:sz w:val="16"/>
+          <w:szCs w:val="16"/>
+        </w:rPr>
+        <w:tab/>
+      </w:r>
+      <w:r>
+        <w:rPr>
+          <w:rFonts w:ascii="Monaco" w:hAnsi="Monaco" w:cs="Monaco"/>
+          <w:color w:val="000000"/>
+          <w:sz w:val="16"/>
+          <w:szCs w:val="16"/>
+        </w:rPr>
+        <w:t xml:space="preserve">| žiadne pivo </w:t>
+      </w:r>
+      <w:r>
+        <w:rPr>
+          <w:rFonts w:ascii="Monaco" w:hAnsi="Monaco" w:cs="Monaco"/>
+          <w:color w:val="000000"/>
+          <w:sz w:val="16"/>
+          <w:szCs w:val="16"/>
+        </w:rPr>
+        <w:tab/>
+      </w:r>
+      <w:r>
+        <w:rPr>
+          <w:rFonts w:ascii="Monaco" w:hAnsi="Monaco" w:cs="Monaco"/>
+          <w:color w:val="000000"/>
+          <w:sz w:val="16"/>
+          <w:szCs w:val="16"/>
+        </w:rPr>
+        <w:tab/>
+        <w:t>| žiadne pivo |</w:t>
+      </w:r>
+    </w:p>
+    <w:p>
+      <w:pPr>
+        <w:widowControl w:val="0"/>
+        <w:autoSpaceDE w:val="0"/>
+        <w:autoSpaceDN w:val="0"/>
+        <w:adjustRightInd w:val="0"/>
+        <w:rPr>
+          <w:rFonts w:ascii="Monaco" w:hAnsi="Monaco" w:cs="Monaco"/>
+          <w:sz w:val="16"/>
+          <w:szCs w:val="16"/>
+        </w:rPr>
+      </w:pPr>
+      <w:r>
+        <w:rPr>
+          <w:rFonts w:ascii="Monaco" w:hAnsi="Monaco" w:cs="Monaco"/>
+          <w:color w:val="000000"/>
+          <w:sz w:val="16"/>
+          <w:szCs w:val="16"/>
+        </w:rPr>
+        <w:t xml:space="preserve">  </w:t>
+      </w:r>
+      <w:r>
+        <w:rPr>
+          <w:rFonts w:ascii="Monaco" w:hAnsi="Monaco" w:cs="Monaco"/>
+          <w:color w:val="000000"/>
+          <w:sz w:val="16"/>
+          <w:szCs w:val="16"/>
+        </w:rPr>
+        <w:tab/>
+      </w:r>
+      <w:r>
+        <w:rPr>
+          <w:rFonts w:ascii="Monaco" w:hAnsi="Monaco" w:cs="Monaco"/>
+          <w:color w:val="000000"/>
+          <w:sz w:val="16"/>
+          <w:szCs w:val="16"/>
+        </w:rPr>
+        <w:t xml:space="preserve">| </w:t>
+      </w:r>
+      <w:r>
+        <w:rPr>
+          <w:rFonts w:ascii="Monaco" w:hAnsi="Monaco" w:cs="Monaco"/>
+          <w:color w:val="008000"/>
+          <w:sz w:val="16"/>
+          <w:szCs w:val="16"/>
+        </w:rPr>
+        <w:t>1</w:t>
+      </w:r>
+      <w:r>
+        <w:rPr>
+          <w:rFonts w:ascii="Monaco" w:hAnsi="Monaco" w:cs="Monaco"/>
+          <w:color w:val="000000"/>
+          <w:sz w:val="16"/>
+          <w:szCs w:val="16"/>
+        </w:rPr>
+        <w:t xml:space="preserve"> pivo </w:t>
+      </w:r>
+      <w:r>
+        <w:rPr>
+          <w:rFonts w:ascii="Monaco" w:hAnsi="Monaco" w:cs="Monaco"/>
+          <w:color w:val="000000"/>
+          <w:sz w:val="16"/>
+          <w:szCs w:val="16"/>
+        </w:rPr>
+        <w:tab/>
+      </w:r>
+      <w:r>
+        <w:rPr>
+          <w:rFonts w:ascii="Monaco" w:hAnsi="Monaco" w:cs="Monaco"/>
+          <w:color w:val="000000"/>
+          <w:sz w:val="16"/>
+          <w:szCs w:val="16"/>
+        </w:rPr>
+        <w:tab/>
+        <w:t xml:space="preserve">| </w:t>
+      </w:r>
+      <w:r>
+        <w:rPr>
+          <w:rFonts w:ascii="Monaco" w:hAnsi="Monaco" w:cs="Monaco"/>
+          <w:color w:val="008000"/>
+          <w:sz w:val="16"/>
+          <w:szCs w:val="16"/>
+        </w:rPr>
+        <w:t>1</w:t>
+      </w:r>
+      <w:r>
+        <w:rPr>
+          <w:rFonts w:ascii="Monaco" w:hAnsi="Monaco" w:cs="Monaco"/>
+          <w:color w:val="000000"/>
+          <w:sz w:val="16"/>
+          <w:szCs w:val="16"/>
+        </w:rPr>
+        <w:t xml:space="preserve"> pivo |</w:t>
+      </w:r>
+    </w:p>
+    <w:p>
+      <w:pPr>
+        <w:widowControl w:val="0"/>
+        <w:autoSpaceDE w:val="0"/>
+        <w:autoSpaceDN w:val="0"/>
+        <w:adjustRightInd w:val="0"/>
+        <w:rPr>
+          <w:rFonts w:ascii="Monaco" w:hAnsi="Monaco" w:cs="Monaco"/>
+          <w:sz w:val="16"/>
+          <w:szCs w:val="16"/>
+        </w:rPr>
+      </w:pPr>
+      <w:r>
+        <w:rPr>
+          <w:rFonts w:ascii="Monaco" w:hAnsi="Monaco" w:cs="Monaco"/>
+          <w:color w:val="000000"/>
+          <w:sz w:val="16"/>
+          <w:szCs w:val="16"/>
+        </w:rPr>
+        <w:t xml:space="preserve">  </w:t>
+      </w:r>
+      <w:r>
+        <w:rPr>
+          <w:rFonts w:ascii="Monaco" w:hAnsi="Monaco" w:cs="Monaco"/>
+          <w:color w:val="000000"/>
+          <w:sz w:val="16"/>
+          <w:szCs w:val="16"/>
+        </w:rPr>
+        <w:tab/>
+      </w:r>
+      <w:r>
+        <w:rPr>
+          <w:rFonts w:ascii="Monaco" w:hAnsi="Monaco" w:cs="Monaco"/>
+          <w:color w:val="000000"/>
+          <w:sz w:val="16"/>
+          <w:szCs w:val="16"/>
+        </w:rPr>
+        <w:t xml:space="preserve">| </w:t>
+      </w:r>
+      <w:r>
+        <w:rPr>
+          <w:rFonts w:ascii="Monaco" w:hAnsi="Monaco" w:cs="Monaco"/>
+          <w:color w:val="008000"/>
+          <w:sz w:val="16"/>
+          <w:szCs w:val="16"/>
+        </w:rPr>
+        <w:t>2</w:t>
+      </w:r>
+      <w:r>
+        <w:rPr>
+          <w:rFonts w:ascii="Monaco" w:hAnsi="Monaco" w:cs="Monaco"/>
+          <w:color w:val="000000"/>
+          <w:sz w:val="16"/>
+          <w:szCs w:val="16"/>
+        </w:rPr>
+        <w:t xml:space="preserve"> pivá</w:t>
+      </w:r>
+      <w:r>
+        <w:rPr>
+          <w:rFonts w:ascii="Monaco" w:hAnsi="Monaco" w:cs="Monaco"/>
+          <w:color w:val="000000"/>
+          <w:sz w:val="16"/>
+          <w:szCs w:val="16"/>
+        </w:rPr>
+        <w:t xml:space="preserve"> </w:t>
+      </w:r>
+      <w:r>
+        <w:rPr>
+          <w:rFonts w:ascii="Monaco" w:hAnsi="Monaco" w:cs="Monaco"/>
+          <w:color w:val="000000"/>
+          <w:sz w:val="16"/>
+          <w:szCs w:val="16"/>
+        </w:rPr>
+        <w:tab/>
+      </w:r>
+      <w:r>
+        <w:rPr>
+          <w:rFonts w:ascii="Monaco" w:hAnsi="Monaco" w:cs="Monaco"/>
+          <w:color w:val="000000"/>
+          <w:sz w:val="16"/>
+          <w:szCs w:val="16"/>
+        </w:rPr>
+        <w:tab/>
+        <w:t xml:space="preserve">| </w:t>
+      </w:r>
+      <w:r>
+        <w:rPr>
+          <w:rFonts w:ascii="Monaco" w:hAnsi="Monaco" w:cs="Monaco"/>
+          <w:color w:val="008000"/>
+          <w:sz w:val="16"/>
+          <w:szCs w:val="16"/>
+        </w:rPr>
+        <w:t>2</w:t>
+      </w:r>
+      <w:r>
+        <w:rPr>
+          <w:rFonts w:ascii="Monaco" w:hAnsi="Monaco" w:cs="Monaco"/>
+          <w:color w:val="000000"/>
+          <w:sz w:val="16"/>
+          <w:szCs w:val="16"/>
+        </w:rPr>
+        <w:t xml:space="preserve"> pivá |</w:t>
+      </w:r>
+    </w:p>
+    <w:p>
+      <w:pPr>
+        <w:widowControl w:val="0"/>
+        <w:autoSpaceDE w:val="0"/>
+        <w:autoSpaceDN w:val="0"/>
+        <w:adjustRightInd w:val="0"/>
+        <w:rPr>
+          <w:rFonts w:ascii="Monaco" w:hAnsi="Monaco" w:cs="Monaco"/>
+          <w:sz w:val="16"/>
+          <w:szCs w:val="16"/>
+        </w:rPr>
+      </w:pPr>
+      <w:r>
+        <w:rPr>
+          <w:rFonts w:ascii="Monaco" w:hAnsi="Monaco" w:cs="Monaco"/>
+          <w:color w:val="000000"/>
+          <w:sz w:val="16"/>
+          <w:szCs w:val="16"/>
+        </w:rPr>
+        <w:t xml:space="preserve">  </w:t>
+      </w:r>
+      <w:r>
+        <w:rPr>
+          <w:rFonts w:ascii="Monaco" w:hAnsi="Monaco" w:cs="Monaco"/>
+          <w:color w:val="000000"/>
+          <w:sz w:val="16"/>
+          <w:szCs w:val="16"/>
+        </w:rPr>
+        <w:tab/>
+      </w:r>
+      <w:r>
+        <w:rPr>
+          <w:rFonts w:ascii="Monaco" w:hAnsi="Monaco" w:cs="Monaco"/>
+          <w:color w:val="000000"/>
+          <w:sz w:val="16"/>
+          <w:szCs w:val="16"/>
+        </w:rPr>
+        <w:t xml:space="preserve">| </w:t>
+      </w:r>
+      <w:r>
+        <w:rPr>
+          <w:rFonts w:ascii="Monaco" w:hAnsi="Monaco" w:cs="Monaco"/>
+          <w:color w:val="008000"/>
+          <w:sz w:val="16"/>
+          <w:szCs w:val="16"/>
+        </w:rPr>
+        <w:t>3</w:t>
+      </w:r>
+      <w:r>
+        <w:rPr>
+          <w:rFonts w:ascii="Monaco" w:hAnsi="Monaco" w:cs="Monaco"/>
+          <w:color w:val="000000"/>
+          <w:sz w:val="16"/>
+          <w:szCs w:val="16"/>
+        </w:rPr>
+        <w:t xml:space="preserve"> pivá</w:t>
+      </w:r>
+      <w:r>
+        <w:rPr>
+          <w:rFonts w:ascii="Monaco" w:hAnsi="Monaco" w:cs="Monaco"/>
+          <w:color w:val="000000"/>
+          <w:sz w:val="16"/>
+          <w:szCs w:val="16"/>
+        </w:rPr>
+        <w:t xml:space="preserve"> </w:t>
+      </w:r>
+      <w:r>
+        <w:rPr>
+          <w:rFonts w:ascii="Monaco" w:hAnsi="Monaco" w:cs="Monaco"/>
+          <w:color w:val="000000"/>
+          <w:sz w:val="16"/>
+          <w:szCs w:val="16"/>
+        </w:rPr>
+        <w:tab/>
+      </w:r>
+      <w:r>
+        <w:rPr>
+          <w:rFonts w:ascii="Monaco" w:hAnsi="Monaco" w:cs="Monaco"/>
+          <w:color w:val="000000"/>
+          <w:sz w:val="16"/>
+          <w:szCs w:val="16"/>
+        </w:rPr>
+        <w:tab/>
+        <w:t xml:space="preserve">| </w:t>
+      </w:r>
+      <w:r>
+        <w:rPr>
+          <w:rFonts w:ascii="Monaco" w:hAnsi="Monaco" w:cs="Monaco"/>
+          <w:color w:val="008000"/>
+          <w:sz w:val="16"/>
+          <w:szCs w:val="16"/>
+        </w:rPr>
+        <w:t>3</w:t>
+      </w:r>
+      <w:r>
+        <w:rPr>
+          <w:rFonts w:ascii="Monaco" w:hAnsi="Monaco" w:cs="Monaco"/>
+          <w:color w:val="000000"/>
+          <w:sz w:val="16"/>
+          <w:szCs w:val="16"/>
+        </w:rPr>
+        <w:t xml:space="preserve"> pivá |</w:t>
+      </w:r>
+    </w:p>
+    <w:p>
+      <w:pPr>
+        <w:widowControl w:val="0"/>
+        <w:autoSpaceDE w:val="0"/>
+        <w:autoSpaceDN w:val="0"/>
+        <w:adjustRightInd w:val="0"/>
+        <w:rPr>
+          <w:rFonts w:ascii="Monaco" w:hAnsi="Monaco" w:cs="Monaco"/>
+          <w:sz w:val="16"/>
+          <w:szCs w:val="16"/>
+        </w:rPr>
+      </w:pPr>
+      <w:r>
+        <w:rPr>
+          <w:rFonts w:ascii="Monaco" w:hAnsi="Monaco" w:cs="Monaco"/>
+          <w:color w:val="000000"/>
+          <w:sz w:val="16"/>
+          <w:szCs w:val="16"/>
+        </w:rPr>
+        <w:t xml:space="preserve">  </w:t>
+      </w:r>
+      <w:r>
+        <w:rPr>
+          <w:rFonts w:ascii="Monaco" w:hAnsi="Monaco" w:cs="Monaco"/>
+          <w:color w:val="000000"/>
+          <w:sz w:val="16"/>
+          <w:szCs w:val="16"/>
+        </w:rPr>
+        <w:tab/>
+      </w:r>
+      <w:r>
+        <w:rPr>
+          <w:rFonts w:ascii="Monaco" w:hAnsi="Monaco" w:cs="Monaco"/>
+          <w:color w:val="000000"/>
+          <w:sz w:val="16"/>
+          <w:szCs w:val="16"/>
+        </w:rPr>
+        <w:t xml:space="preserve">| </w:t>
+      </w:r>
+      <w:r>
+        <w:rPr>
+          <w:rFonts w:ascii="Monaco" w:hAnsi="Monaco" w:cs="Monaco"/>
+          <w:color w:val="008000"/>
+          <w:sz w:val="16"/>
+          <w:szCs w:val="16"/>
+        </w:rPr>
+        <w:t>4</w:t>
+      </w:r>
+      <w:r>
+        <w:rPr>
+          <w:rFonts w:ascii="Monaco" w:hAnsi="Monaco" w:cs="Monaco"/>
+          <w:color w:val="000000"/>
+          <w:sz w:val="16"/>
+          <w:szCs w:val="16"/>
+        </w:rPr>
+        <w:t xml:space="preserve"> pivá</w:t>
+      </w:r>
+      <w:r>
+        <w:rPr>
+          <w:rFonts w:ascii="Monaco" w:hAnsi="Monaco" w:cs="Monaco"/>
+          <w:color w:val="000000"/>
+          <w:sz w:val="16"/>
+          <w:szCs w:val="16"/>
+        </w:rPr>
+        <w:t xml:space="preserve"> </w:t>
+      </w:r>
+      <w:r>
+        <w:rPr>
+          <w:rFonts w:ascii="Monaco" w:hAnsi="Monaco" w:cs="Monaco"/>
+          <w:color w:val="000000"/>
+          <w:sz w:val="16"/>
+          <w:szCs w:val="16"/>
+        </w:rPr>
+        <w:tab/>
+      </w:r>
+      <w:r>
+        <w:rPr>
+          <w:rFonts w:ascii="Monaco" w:hAnsi="Monaco" w:cs="Monaco"/>
+          <w:color w:val="000000"/>
+          <w:sz w:val="16"/>
+          <w:szCs w:val="16"/>
+        </w:rPr>
+        <w:tab/>
+        <w:t xml:space="preserve">| </w:t>
+      </w:r>
+      <w:r>
+        <w:rPr>
+          <w:rFonts w:ascii="Monaco" w:hAnsi="Monaco" w:cs="Monaco"/>
+          <w:color w:val="008000"/>
+          <w:sz w:val="16"/>
+          <w:szCs w:val="16"/>
+        </w:rPr>
+        <w:t>4</w:t>
+      </w:r>
+      <w:r>
+        <w:rPr>
+          <w:rFonts w:ascii="Monaco" w:hAnsi="Monaco" w:cs="Monaco"/>
+          <w:color w:val="000000"/>
+          <w:sz w:val="16"/>
+          <w:szCs w:val="16"/>
+        </w:rPr>
+        <w:t xml:space="preserve"> pivá |</w:t>
+      </w:r>
+    </w:p>
+    <w:p>
+      <w:pPr>
+        <w:widowControl w:val="0"/>
+        <w:autoSpaceDE w:val="0"/>
+        <w:autoSpaceDN w:val="0"/>
+        <w:adjustRightInd w:val="0"/>
+        <w:rPr>
+          <w:rFonts w:ascii="Monaco" w:hAnsi="Monaco" w:cs="Monaco"/>
+          <w:sz w:val="16"/>
+          <w:szCs w:val="16"/>
+        </w:rPr>
+      </w:pPr>
+      <w:r>
+        <w:rPr>
+          <w:rFonts w:ascii="Monaco" w:hAnsi="Monaco" w:cs="Monaco"/>
+          <w:color w:val="000000"/>
+          <w:sz w:val="16"/>
+          <w:szCs w:val="16"/>
+        </w:rPr>
+        <w:t xml:space="preserve">  </w:t>
+      </w:r>
+      <w:r>
+        <w:rPr>
+          <w:rFonts w:ascii="Monaco" w:hAnsi="Monaco" w:cs="Monaco"/>
+          <w:color w:val="000000"/>
+          <w:sz w:val="16"/>
+          <w:szCs w:val="16"/>
+        </w:rPr>
+        <w:tab/>
+        <w:t xml:space="preserve">| </w:t>
+      </w:r>
+      <w:r>
+        <w:rPr>
+          <w:rFonts w:ascii="Monaco" w:hAnsi="Monaco" w:cs="Monaco"/>
+          <w:color w:val="008000"/>
+          <w:sz w:val="16"/>
+          <w:szCs w:val="16"/>
+        </w:rPr>
+        <w:t>5</w:t>
+      </w:r>
+      <w:r>
+        <w:rPr>
+          <w:rFonts w:ascii="Monaco" w:hAnsi="Monaco" w:cs="Monaco"/>
+          <w:color w:val="000000"/>
+          <w:sz w:val="16"/>
+          <w:szCs w:val="16"/>
+        </w:rPr>
+        <w:t xml:space="preserve"> pí</w:t>
+      </w:r>
+      <w:r>
+        <w:rPr>
+          <w:rFonts w:ascii="Monaco" w:hAnsi="Monaco" w:cs="Monaco"/>
+          <w:color w:val="000000"/>
+          <w:sz w:val="16"/>
+          <w:szCs w:val="16"/>
+        </w:rPr>
+        <w:t xml:space="preserve">v </w:t>
+      </w:r>
+      <w:r>
+        <w:rPr>
+          <w:rFonts w:ascii="Monaco" w:hAnsi="Monaco" w:cs="Monaco"/>
+          <w:color w:val="000000"/>
+          <w:sz w:val="16"/>
+          <w:szCs w:val="16"/>
+        </w:rPr>
+        <w:tab/>
+      </w:r>
+      <w:r>
+        <w:rPr>
+          <w:rFonts w:ascii="Monaco" w:hAnsi="Monaco" w:cs="Monaco"/>
+          <w:color w:val="000000"/>
+          <w:sz w:val="16"/>
+          <w:szCs w:val="16"/>
+        </w:rPr>
+        <w:tab/>
+        <w:t xml:space="preserve">| </w:t>
+      </w:r>
+      <w:r>
+        <w:rPr>
+          <w:rFonts w:ascii="Monaco" w:hAnsi="Monaco" w:cs="Monaco"/>
+          <w:color w:val="008000"/>
+          <w:sz w:val="16"/>
+          <w:szCs w:val="16"/>
+        </w:rPr>
+        <w:t>5</w:t>
+      </w:r>
+      <w:r>
+        <w:rPr>
+          <w:rFonts w:ascii="Monaco" w:hAnsi="Monaco" w:cs="Monaco"/>
+          <w:color w:val="000000"/>
+          <w:sz w:val="16"/>
+          <w:szCs w:val="16"/>
+        </w:rPr>
+        <w:t xml:space="preserve"> pív</w:t>
+      </w:r>
+      <w:r>
+        <w:rPr>
+          <w:rFonts w:ascii="Monaco" w:hAnsi="Monaco" w:cs="Monaco"/>
+          <w:color w:val="000000"/>
+          <w:sz w:val="16"/>
+          <w:szCs w:val="16"/>
+        </w:rPr>
+        <w:tab/>
+        <w:t xml:space="preserve"> |</w:t>
+      </w:r>
+    </w:p>
+    <w:p>
+      <w:pPr>
+        <w:widowControl w:val="0"/>
+        <w:autoSpaceDE w:val="0"/>
+        <w:autoSpaceDN w:val="0"/>
+        <w:adjustRightInd w:val="0"/>
+        <w:rPr>
+          <w:rFonts w:ascii="Monaco" w:hAnsi="Monaco" w:cs="Monaco"/>
+          <w:sz w:val="16"/>
+          <w:szCs w:val="16"/>
+        </w:rPr>
+      </w:pPr>
+      <w:r>
+        <w:rPr>
+          <w:rFonts w:ascii="Monaco" w:hAnsi="Monaco" w:cs="Monaco"/>
+          <w:color w:val="000000"/>
+          <w:sz w:val="16"/>
+          <w:szCs w:val="16"/>
+        </w:rPr>
+        <w:t xml:space="preserve">  </w:t>
+      </w:r>
+      <w:r>
+        <w:rPr>
+          <w:rFonts w:ascii="Monaco" w:hAnsi="Monaco" w:cs="Monaco"/>
+          <w:color w:val="000000"/>
+          <w:sz w:val="16"/>
+          <w:szCs w:val="16"/>
+        </w:rPr>
+        <w:tab/>
+      </w:r>
+      <w:r>
+        <w:rPr>
+          <w:rFonts w:ascii="Monaco" w:hAnsi="Monaco" w:cs="Monaco"/>
+          <w:color w:val="000000"/>
+          <w:sz w:val="16"/>
+          <w:szCs w:val="16"/>
+        </w:rPr>
+        <w:t xml:space="preserve">| </w:t>
+      </w:r>
+      <w:r>
+        <w:rPr>
+          <w:rFonts w:ascii="Monaco" w:hAnsi="Monaco" w:cs="Monaco"/>
+          <w:color w:val="008000"/>
+          <w:sz w:val="16"/>
+          <w:szCs w:val="16"/>
+        </w:rPr>
+        <w:t>6</w:t>
+      </w:r>
+      <w:r>
+        <w:rPr>
+          <w:rFonts w:ascii="Monaco" w:hAnsi="Monaco" w:cs="Monaco"/>
+          <w:color w:val="000000"/>
+          <w:sz w:val="16"/>
+          <w:szCs w:val="16"/>
+        </w:rPr>
+        <w:t xml:space="preserve"> pí</w:t>
+      </w:r>
+      <w:r>
+        <w:rPr>
+          <w:rFonts w:ascii="Monaco" w:hAnsi="Monaco" w:cs="Monaco"/>
+          <w:color w:val="000000"/>
+          <w:sz w:val="16"/>
+          <w:szCs w:val="16"/>
+        </w:rPr>
+        <w:t xml:space="preserve">v </w:t>
+      </w:r>
+      <w:r>
+        <w:rPr>
+          <w:rFonts w:ascii="Monaco" w:hAnsi="Monaco" w:cs="Monaco"/>
+          <w:color w:val="000000"/>
+          <w:sz w:val="16"/>
+          <w:szCs w:val="16"/>
+        </w:rPr>
+        <w:tab/>
+      </w:r>
+      <w:r>
+        <w:rPr>
+          <w:rFonts w:ascii="Monaco" w:hAnsi="Monaco" w:cs="Monaco"/>
+          <w:color w:val="000000"/>
+          <w:sz w:val="16"/>
+          <w:szCs w:val="16"/>
+        </w:rPr>
+        <w:tab/>
+        <w:t xml:space="preserve">| </w:t>
+      </w:r>
+      <w:r>
+        <w:rPr>
+          <w:rFonts w:ascii="Monaco" w:hAnsi="Monaco" w:cs="Monaco"/>
+          <w:color w:val="008000"/>
+          <w:sz w:val="16"/>
+          <w:szCs w:val="16"/>
+        </w:rPr>
+        <w:t>6</w:t>
+      </w:r>
+      <w:r>
+        <w:rPr>
+          <w:rFonts w:ascii="Monaco" w:hAnsi="Monaco" w:cs="Monaco"/>
+          <w:color w:val="000000"/>
+          <w:sz w:val="16"/>
+          <w:szCs w:val="16"/>
+        </w:rPr>
+        <w:t xml:space="preserve"> pív</w:t>
+      </w:r>
+      <w:r>
+        <w:rPr>
+          <w:rFonts w:ascii="Monaco" w:hAnsi="Monaco" w:cs="Monaco"/>
+          <w:color w:val="000000"/>
+          <w:sz w:val="16"/>
+          <w:szCs w:val="16"/>
+        </w:rPr>
+        <w:tab/>
+        <w:t xml:space="preserve"> |</w:t>
+      </w:r>
+    </w:p>
+    <w:p>
+      <w:pPr>
+        <w:rPr>
+          <w:sz w:val="16"/>
+          <w:szCs w:val="16"/>
+        </w:rPr>
+      </w:pPr>
+      <w:r>
+        <w:rPr>
+          <w:rFonts w:ascii="Monaco" w:hAnsi="Monaco" w:cs="Monaco"/>
+          <w:color w:val="000000"/>
+          <w:sz w:val="16"/>
+          <w:szCs w:val="16"/>
+        </w:rPr>
+        <w:t xml:space="preserve">  </w:t>
+      </w:r>
+      <w:r>
+        <w:rPr>
+          <w:rFonts w:ascii="Monaco" w:hAnsi="Monaco" w:cs="Monaco"/>
+          <w:color w:val="000000"/>
+          <w:sz w:val="16"/>
+          <w:szCs w:val="16"/>
+        </w:rPr>
+        <w:tab/>
+      </w:r>
+      <w:r>
+        <w:rPr>
+          <w:rFonts w:ascii="Monaco" w:hAnsi="Monaco" w:cs="Monaco"/>
+          <w:color w:val="000000"/>
+          <w:sz w:val="16"/>
+          <w:szCs w:val="16"/>
+        </w:rPr>
+        <w:t xml:space="preserve">| </w:t>
+      </w:r>
+      <w:r>
+        <w:rPr>
+          <w:rFonts w:ascii="Monaco" w:hAnsi="Monaco" w:cs="Monaco"/>
+          <w:color w:val="008000"/>
+          <w:sz w:val="16"/>
+          <w:szCs w:val="16"/>
+        </w:rPr>
+        <w:t>7</w:t>
+      </w:r>
+      <w:r>
+        <w:rPr>
+          <w:rFonts w:ascii="Monaco" w:hAnsi="Monaco" w:cs="Monaco"/>
+          <w:color w:val="000000"/>
+          <w:sz w:val="16"/>
+          <w:szCs w:val="16"/>
+        </w:rPr>
+        <w:t xml:space="preserve"> beer </w:t>
+      </w:r>
+      <w:r>
+        <w:rPr>
+          <w:rFonts w:ascii="Monaco" w:hAnsi="Monaco" w:cs="Monaco"/>
+          <w:color w:val="000000"/>
+          <w:sz w:val="16"/>
+          <w:szCs w:val="16"/>
+        </w:rPr>
+        <w:tab/>
+      </w:r>
+      <w:r>
+        <w:rPr>
+          <w:rFonts w:ascii="Monaco" w:hAnsi="Monaco" w:cs="Monaco"/>
+          <w:color w:val="000000"/>
+          <w:sz w:val="16"/>
+          <w:szCs w:val="16"/>
+        </w:rPr>
+        <w:tab/>
+      </w:r>
+      <w:r>
+        <w:rPr>
+          <w:rFonts w:ascii="Monaco" w:hAnsi="Monaco" w:cs="Monaco"/>
+          <w:color w:val="000000"/>
+          <w:sz w:val="16"/>
+          <w:szCs w:val="16"/>
+        </w:rPr>
+        <w:t xml:space="preserve">| </w:t>
+      </w:r>
+      <w:r>
+        <w:rPr>
+          <w:rFonts w:ascii="Monaco" w:hAnsi="Monaco" w:cs="Monaco"/>
+          <w:color w:val="008000"/>
+          <w:sz w:val="16"/>
+          <w:szCs w:val="16"/>
+        </w:rPr>
+        <w:t>7</w:t>
+      </w:r>
+      <w:r>
+        <w:rPr>
+          <w:rFonts w:ascii="Monaco" w:hAnsi="Monaco" w:cs="Monaco"/>
+          <w:color w:val="000000"/>
+          <w:sz w:val="16"/>
+          <w:szCs w:val="16"/>
+        </w:rPr>
+        <w:t xml:space="preserve"> beer |</w:t>
+      </w:r>
+      <w:r>
+        <w:rPr>
+          <w:rFonts w:ascii="Monaco" w:hAnsi="Monaco" w:cs="Monaco"/>
+          <w:color w:val="000000"/>
+          <w:sz w:val="16"/>
+          <w:szCs w:val="16"/>
+        </w:rPr>
+        <w:tab/>
+      </w:r>
+      <w:r>
+        <w:rPr>
+          <w:rFonts w:ascii="Monaco" w:hAnsi="Monaco" w:cs="Monaco"/>
+          <w:color w:val="000000"/>
+          <w:sz w:val="16"/>
+          <w:szCs w:val="16"/>
+        </w:rPr>
+        <w:tab/>
+      </w:r>
+    </w:p>
+    <w:p/>
+    <w:p>
+      <w:bookmarkStart w:id="0" w:name="_GoBack"/>
+      <w:bookmarkEnd w:id="0"/>
       <w:r>
         <w:t xml:space="preserve">Selenium WebDriver </w:t>
       </w:r>
@@ -8326,8 +11553,6 @@
               </w:rPr>
               <w:t>CreateComponentsPage.java</w:t>
             </w:r>
-            <w:bookmarkStart w:id="0" w:name="_GoBack"/>
-            <w:bookmarkEnd w:id="0"/>
           </w:p>
           <w:p>
             <w:pPr>

</xml_diff>

<commit_message>
Display Cucumber Reports in AngularJSWebsiteTestBySeleniumWebDriver.docx
</commit_message>
<xml_diff>
--- a/AngularJSWebsiteTestBySeleniumWebDriver.docx
+++ b/AngularJSWebsiteTestBySeleniumWebDriver.docx
@@ -13294,6 +13294,585 @@
     <w:p/>
     <w:p>
       <w:r>
+        <w:t>As specified in RunnerTest.java, the Cucumber test results are found in the target folder.  The results are specifie</w:t>
+      </w:r>
+      <w:r>
+        <w:t>d as both an</w:t>
+      </w:r>
+      <w:r>
+        <w:t xml:space="preserve"> html</w:t>
+      </w:r>
+      <w:r>
+        <w:t xml:space="preserve"> (index.html)</w:t>
+      </w:r>
+      <w:r>
+        <w:t xml:space="preserve"> and </w:t>
+      </w:r>
+      <w:proofErr w:type="spellStart"/>
+      <w:r>
+        <w:t>json</w:t>
+      </w:r>
+      <w:proofErr w:type="spellEnd"/>
+      <w:r>
+        <w:t xml:space="preserve"> </w:t>
+      </w:r>
+      <w:r>
+        <w:t>(</w:t>
+      </w:r>
+      <w:proofErr w:type="spellStart"/>
+      <w:r>
+        <w:t>output.json</w:t>
+      </w:r>
+      <w:proofErr w:type="spellEnd"/>
+      <w:r>
+        <w:t xml:space="preserve">) </w:t>
+      </w:r>
+      <w:r>
+        <w:t>file.</w:t>
+      </w:r>
+      <w:r>
+        <w:t xml:space="preserve">  </w:t>
+      </w:r>
+      <w:r>
+        <w:t xml:space="preserve">The html test results are color coded </w:t>
+      </w:r>
+      <w:r>
+        <w:t>according to status of the execution.</w:t>
+      </w:r>
+      <w:r>
+        <w:t xml:space="preserve">  </w:t>
+      </w:r>
+      <w:r>
+        <w:t>For instance, green specifies passed steps, red specifies failed steps, and blue specifies skip steps.</w:t>
+      </w:r>
+      <w:r>
+        <w:t xml:space="preserve">  </w:t>
+      </w:r>
+      <w:r>
+        <w:t xml:space="preserve">After a failed step, Cucumber skips the rest of the steps of the scenario.  </w:t>
+      </w:r>
+      <w:r>
+        <w:t xml:space="preserve">A screen shot is taken of the failed step.  </w:t>
+      </w:r>
+      <w:r>
+        <w:t xml:space="preserve">Below is a screen shot of the </w:t>
+      </w:r>
+      <w:proofErr w:type="spellStart"/>
+      <w:r>
+        <w:t>AngularJS</w:t>
+      </w:r>
+      <w:proofErr w:type="spellEnd"/>
+      <w:r>
+        <w:t xml:space="preserve"> </w:t>
+      </w:r>
+      <w:r>
+        <w:t>website</w:t>
+      </w:r>
+      <w:r>
+        <w:t xml:space="preserve"> test</w:t>
+      </w:r>
+      <w:r>
+        <w:t xml:space="preserve">, purposely failing a few of the steps to demonstrate the visual appearance of a failed step.  </w:t>
+      </w:r>
+    </w:p>
+    <w:p/>
+    <w:p>
+      <w:r>
+        <w:rPr>
+          <w:noProof/>
+        </w:rPr>
+        <w:drawing>
+          <wp:inline distT="0" distB="0" distL="0" distR="0" wp14:anchorId="19A84650" wp14:editId="727CE1EF">
+            <wp:extent cx="5486400" cy="4464685"/>
+            <wp:effectExtent l="0" t="0" r="0" b="5715"/>
+            <wp:docPr id="1" name="Picture 1"/>
+            <wp:cNvGraphicFramePr>
+              <a:graphicFrameLocks xmlns:a="http://schemas.openxmlformats.org/drawingml/2006/main" noChangeAspect="1"/>
+            </wp:cNvGraphicFramePr>
+            <a:graphic xmlns:a="http://schemas.openxmlformats.org/drawingml/2006/main">
+              <a:graphicData uri="http://schemas.openxmlformats.org/drawingml/2006/picture">
+                <pic:pic xmlns:pic="http://schemas.openxmlformats.org/drawingml/2006/picture">
+                  <pic:nvPicPr>
+                    <pic:cNvPr id="0" name="Screen Shot 2016-11-16 at 12.35.10 PM.png"/>
+                    <pic:cNvPicPr/>
+                  </pic:nvPicPr>
+                  <pic:blipFill>
+                    <a:blip r:embed="rId8">
+                      <a:extLst>
+                        <a:ext uri="{28A0092B-C50C-407E-A947-70E740481C1C}">
+                          <a14:useLocalDpi xmlns:a14="http://schemas.microsoft.com/office/drawing/2010/main" val="0"/>
+                        </a:ext>
+                      </a:extLst>
+                    </a:blip>
+                    <a:stretch>
+                      <a:fillRect/>
+                    </a:stretch>
+                  </pic:blipFill>
+                  <pic:spPr>
+                    <a:xfrm>
+                      <a:off x="0" y="0"/>
+                      <a:ext cx="5486400" cy="4464685"/>
+                    </a:xfrm>
+                    <a:prstGeom prst="rect">
+                      <a:avLst/>
+                    </a:prstGeom>
+                  </pic:spPr>
+                </pic:pic>
+              </a:graphicData>
+            </a:graphic>
+          </wp:inline>
+        </w:drawing>
+      </w:r>
+    </w:p>
+    <w:p/>
+    <w:p/>
+    <w:p>
+      <w:r>
+        <w:t>Below is the code snippet from the</w:t>
+      </w:r>
+      <w:r>
+        <w:t xml:space="preserve"> </w:t>
+      </w:r>
+      <w:proofErr w:type="spellStart"/>
+      <w:r>
+        <w:t>json</w:t>
+      </w:r>
+      <w:proofErr w:type="spellEnd"/>
+      <w:r>
+        <w:t xml:space="preserve"> file that displays the failed test.</w:t>
+      </w:r>
+    </w:p>
+    <w:p/>
+    <w:p>
+      <w:pPr>
+        <w:rPr>
+          <w:sz w:val="20"/>
+          <w:szCs w:val="20"/>
+        </w:rPr>
+      </w:pPr>
+      <w:r>
+        <w:rPr>
+          <w:sz w:val="20"/>
+          <w:szCs w:val="20"/>
+        </w:rPr>
+        <w:t>{</w:t>
+      </w:r>
+    </w:p>
+    <w:p>
+      <w:pPr>
+        <w:rPr>
+          <w:sz w:val="20"/>
+          <w:szCs w:val="20"/>
+        </w:rPr>
+      </w:pPr>
+      <w:r>
+        <w:rPr>
+          <w:sz w:val="20"/>
+          <w:szCs w:val="20"/>
+        </w:rPr>
+        <w:t xml:space="preserve">            "</w:t>
+      </w:r>
+      <w:proofErr w:type="gramStart"/>
+      <w:r>
+        <w:rPr>
+          <w:sz w:val="20"/>
+          <w:szCs w:val="20"/>
+        </w:rPr>
+        <w:t>result</w:t>
+      </w:r>
+      <w:proofErr w:type="gramEnd"/>
+      <w:r>
+        <w:rPr>
+          <w:sz w:val="20"/>
+          <w:szCs w:val="20"/>
+        </w:rPr>
+        <w:t>": {</w:t>
+      </w:r>
+    </w:p>
+    <w:p>
+      <w:pPr>
+        <w:rPr>
+          <w:sz w:val="20"/>
+          <w:szCs w:val="20"/>
+        </w:rPr>
+      </w:pPr>
+      <w:r>
+        <w:rPr>
+          <w:sz w:val="20"/>
+          <w:szCs w:val="20"/>
+        </w:rPr>
+        <w:t xml:space="preserve">              "</w:t>
+      </w:r>
+      <w:proofErr w:type="gramStart"/>
+      <w:r>
+        <w:rPr>
+          <w:sz w:val="20"/>
+          <w:szCs w:val="20"/>
+        </w:rPr>
+        <w:t>duration</w:t>
+      </w:r>
+      <w:proofErr w:type="gramEnd"/>
+      <w:r>
+        <w:rPr>
+          <w:sz w:val="20"/>
+          <w:szCs w:val="20"/>
+        </w:rPr>
+        <w:t>": 224821,</w:t>
+      </w:r>
+    </w:p>
+    <w:p>
+      <w:pPr>
+        <w:rPr>
+          <w:sz w:val="20"/>
+          <w:szCs w:val="20"/>
+        </w:rPr>
+      </w:pPr>
+      <w:r>
+        <w:rPr>
+          <w:sz w:val="20"/>
+          <w:szCs w:val="20"/>
+        </w:rPr>
+        <w:t xml:space="preserve">              "</w:t>
+      </w:r>
+      <w:proofErr w:type="spellStart"/>
+      <w:proofErr w:type="gramStart"/>
+      <w:r>
+        <w:rPr>
+          <w:sz w:val="20"/>
+          <w:szCs w:val="20"/>
+        </w:rPr>
+        <w:t>error</w:t>
+      </w:r>
+      <w:proofErr w:type="gramEnd"/>
+      <w:r>
+        <w:rPr>
+          <w:sz w:val="20"/>
+          <w:szCs w:val="20"/>
+        </w:rPr>
+        <w:t>_message</w:t>
+      </w:r>
+      <w:proofErr w:type="spellEnd"/>
+      <w:r>
+        <w:rPr>
+          <w:sz w:val="20"/>
+          <w:szCs w:val="20"/>
+        </w:rPr>
+        <w:t>": "</w:t>
+      </w:r>
+      <w:proofErr w:type="spellStart"/>
+      <w:r>
+        <w:rPr>
+          <w:sz w:val="20"/>
+          <w:szCs w:val="20"/>
+        </w:rPr>
+        <w:t>java.lang.AssertionError</w:t>
+      </w:r>
+      <w:proofErr w:type="spellEnd"/>
+      <w:r>
+        <w:rPr>
+          <w:sz w:val="20"/>
+          <w:szCs w:val="20"/>
+        </w:rPr>
+        <w:t xml:space="preserve">\n\tat </w:t>
+      </w:r>
+      <w:proofErr w:type="spellStart"/>
+      <w:r>
+        <w:rPr>
+          <w:sz w:val="20"/>
+          <w:szCs w:val="20"/>
+        </w:rPr>
+        <w:t>org.junit.Assert.fail</w:t>
+      </w:r>
+      <w:proofErr w:type="spellEnd"/>
+      <w:r>
+        <w:rPr>
+          <w:sz w:val="20"/>
+          <w:szCs w:val="20"/>
+        </w:rPr>
+        <w:t xml:space="preserve">(Assert.java:86)\n\tat </w:t>
+      </w:r>
+      <w:proofErr w:type="spellStart"/>
+      <w:r>
+        <w:rPr>
+          <w:sz w:val="20"/>
+          <w:szCs w:val="20"/>
+        </w:rPr>
+        <w:t>org.junit.Assert.fail</w:t>
+      </w:r>
+      <w:proofErr w:type="spellEnd"/>
+      <w:r>
+        <w:rPr>
+          <w:sz w:val="20"/>
+          <w:szCs w:val="20"/>
+        </w:rPr>
+        <w:t xml:space="preserve">(Assert.java:95)\n\tat com.cucumber.AngularJSWebsite.iConfirmTheTodoCheckboxesThatAreNotSelected(AngularJSWebsite.java:125)\n\tat </w:t>
+      </w:r>
+      <w:r>
+        <w:rPr>
+          <w:rFonts w:ascii="Lantinghei TC Demibold" w:hAnsi="Lantinghei TC Demibold" w:cs="Lantinghei TC Demibold"/>
+          <w:sz w:val="20"/>
+          <w:szCs w:val="20"/>
+        </w:rPr>
+        <w:t>✽</w:t>
+      </w:r>
+      <w:r>
+        <w:rPr>
+          <w:sz w:val="20"/>
+          <w:szCs w:val="20"/>
+        </w:rPr>
+        <w:t xml:space="preserve">.And I confirm the </w:t>
+      </w:r>
+      <w:proofErr w:type="spellStart"/>
+      <w:r>
+        <w:rPr>
+          <w:sz w:val="20"/>
+          <w:szCs w:val="20"/>
+        </w:rPr>
+        <w:t>todo</w:t>
+      </w:r>
+      <w:proofErr w:type="spellEnd"/>
+      <w:r>
+        <w:rPr>
+          <w:sz w:val="20"/>
+          <w:szCs w:val="20"/>
+        </w:rPr>
+        <w:t xml:space="preserve"> checkboxes that are not selected.(angularjsWebsite.feature:46)\n",</w:t>
+      </w:r>
+    </w:p>
+    <w:p>
+      <w:pPr>
+        <w:rPr>
+          <w:sz w:val="20"/>
+          <w:szCs w:val="20"/>
+        </w:rPr>
+      </w:pPr>
+      <w:r>
+        <w:rPr>
+          <w:sz w:val="20"/>
+          <w:szCs w:val="20"/>
+        </w:rPr>
+        <w:t xml:space="preserve">              "</w:t>
+      </w:r>
+      <w:proofErr w:type="gramStart"/>
+      <w:r>
+        <w:rPr>
+          <w:sz w:val="20"/>
+          <w:szCs w:val="20"/>
+        </w:rPr>
+        <w:t>status</w:t>
+      </w:r>
+      <w:proofErr w:type="gramEnd"/>
+      <w:r>
+        <w:rPr>
+          <w:sz w:val="20"/>
+          <w:szCs w:val="20"/>
+        </w:rPr>
+        <w:t>": "failed"</w:t>
+      </w:r>
+    </w:p>
+    <w:p>
+      <w:pPr>
+        <w:rPr>
+          <w:sz w:val="20"/>
+          <w:szCs w:val="20"/>
+        </w:rPr>
+      </w:pPr>
+      <w:r>
+        <w:rPr>
+          <w:sz w:val="20"/>
+          <w:szCs w:val="20"/>
+        </w:rPr>
+        <w:t xml:space="preserve">            },</w:t>
+      </w:r>
+    </w:p>
+    <w:p>
+      <w:pPr>
+        <w:rPr>
+          <w:sz w:val="20"/>
+          <w:szCs w:val="20"/>
+        </w:rPr>
+      </w:pPr>
+      <w:r>
+        <w:rPr>
+          <w:sz w:val="20"/>
+          <w:szCs w:val="20"/>
+        </w:rPr>
+        <w:t xml:space="preserve">            "</w:t>
+      </w:r>
+      <w:proofErr w:type="gramStart"/>
+      <w:r>
+        <w:rPr>
+          <w:sz w:val="20"/>
+          <w:szCs w:val="20"/>
+        </w:rPr>
+        <w:t>line</w:t>
+      </w:r>
+      <w:proofErr w:type="gramEnd"/>
+      <w:r>
+        <w:rPr>
+          <w:sz w:val="20"/>
+          <w:szCs w:val="20"/>
+        </w:rPr>
+        <w:t>": 46,</w:t>
+      </w:r>
+    </w:p>
+    <w:p>
+      <w:pPr>
+        <w:rPr>
+          <w:sz w:val="20"/>
+          <w:szCs w:val="20"/>
+        </w:rPr>
+      </w:pPr>
+      <w:r>
+        <w:rPr>
+          <w:sz w:val="20"/>
+          <w:szCs w:val="20"/>
+        </w:rPr>
+        <w:t xml:space="preserve">            "</w:t>
+      </w:r>
+      <w:proofErr w:type="gramStart"/>
+      <w:r>
+        <w:rPr>
+          <w:sz w:val="20"/>
+          <w:szCs w:val="20"/>
+        </w:rPr>
+        <w:t>name</w:t>
+      </w:r>
+      <w:proofErr w:type="gramEnd"/>
+      <w:r>
+        <w:rPr>
+          <w:sz w:val="20"/>
+          <w:szCs w:val="20"/>
+        </w:rPr>
+        <w:t xml:space="preserve">": "I confirm the </w:t>
+      </w:r>
+      <w:proofErr w:type="spellStart"/>
+      <w:r>
+        <w:rPr>
+          <w:sz w:val="20"/>
+          <w:szCs w:val="20"/>
+        </w:rPr>
+        <w:t>todo</w:t>
+      </w:r>
+      <w:proofErr w:type="spellEnd"/>
+      <w:r>
+        <w:rPr>
+          <w:sz w:val="20"/>
+          <w:szCs w:val="20"/>
+        </w:rPr>
+        <w:t xml:space="preserve"> checkboxes that are not selected.",</w:t>
+      </w:r>
+    </w:p>
+    <w:p>
+      <w:pPr>
+        <w:rPr>
+          <w:sz w:val="20"/>
+          <w:szCs w:val="20"/>
+        </w:rPr>
+      </w:pPr>
+      <w:r>
+        <w:rPr>
+          <w:sz w:val="20"/>
+          <w:szCs w:val="20"/>
+        </w:rPr>
+        <w:t xml:space="preserve">            "</w:t>
+      </w:r>
+      <w:proofErr w:type="gramStart"/>
+      <w:r>
+        <w:rPr>
+          <w:sz w:val="20"/>
+          <w:szCs w:val="20"/>
+        </w:rPr>
+        <w:t>match</w:t>
+      </w:r>
+      <w:proofErr w:type="gramEnd"/>
+      <w:r>
+        <w:rPr>
+          <w:sz w:val="20"/>
+          <w:szCs w:val="20"/>
+        </w:rPr>
+        <w:t>": {</w:t>
+      </w:r>
+    </w:p>
+    <w:p>
+      <w:pPr>
+        <w:rPr>
+          <w:sz w:val="20"/>
+          <w:szCs w:val="20"/>
+        </w:rPr>
+      </w:pPr>
+      <w:r>
+        <w:rPr>
+          <w:sz w:val="20"/>
+          <w:szCs w:val="20"/>
+        </w:rPr>
+        <w:t xml:space="preserve">              "</w:t>
+      </w:r>
+      <w:proofErr w:type="gramStart"/>
+      <w:r>
+        <w:rPr>
+          <w:sz w:val="20"/>
+          <w:szCs w:val="20"/>
+        </w:rPr>
+        <w:t>location</w:t>
+      </w:r>
+      <w:proofErr w:type="gramEnd"/>
+      <w:r>
+        <w:rPr>
+          <w:sz w:val="20"/>
+          <w:szCs w:val="20"/>
+        </w:rPr>
+        <w:t>": "</w:t>
+      </w:r>
+      <w:proofErr w:type="spellStart"/>
+      <w:r>
+        <w:rPr>
+          <w:sz w:val="20"/>
+          <w:szCs w:val="20"/>
+        </w:rPr>
+        <w:t>AngularJSWebsite.iConfirmTheTodoCheckboxesThatAreNotSelected</w:t>
+      </w:r>
+      <w:proofErr w:type="spellEnd"/>
+      <w:r>
+        <w:rPr>
+          <w:sz w:val="20"/>
+          <w:szCs w:val="20"/>
+        </w:rPr>
+        <w:t>(</w:t>
+      </w:r>
+      <w:proofErr w:type="spellStart"/>
+      <w:r>
+        <w:rPr>
+          <w:sz w:val="20"/>
+          <w:szCs w:val="20"/>
+        </w:rPr>
+        <w:t>DataTable</w:t>
+      </w:r>
+      <w:proofErr w:type="spellEnd"/>
+      <w:r>
+        <w:rPr>
+          <w:sz w:val="20"/>
+          <w:szCs w:val="20"/>
+        </w:rPr>
+        <w:t>)"</w:t>
+      </w:r>
+    </w:p>
+    <w:p>
+      <w:r>
+        <w:rPr>
+          <w:sz w:val="20"/>
+          <w:szCs w:val="20"/>
+        </w:rPr>
+        <w:t xml:space="preserve">            },</w:t>
+      </w:r>
+      <w:r>
+        <w:br w:type="page"/>
+      </w:r>
+      <w:bookmarkStart w:id="0" w:name="_GoBack"/>
+      <w:bookmarkEnd w:id="0"/>
+    </w:p>
+    <w:p>
+      <w:r>
         <w:t xml:space="preserve">Selenium </w:t>
       </w:r>
       <w:proofErr w:type="spellStart"/>
@@ -13325,7 +13904,7 @@
       <w:r>
         <w:t xml:space="preserve">Selenium documentation lists the available </w:t>
       </w:r>
-      <w:hyperlink r:id="rId8" w:anchor="selenium-webdriver-s-drivers" w:history="1">
+      <w:hyperlink r:id="rId9" w:anchor="selenium-webdriver-s-drivers" w:history="1">
         <w:r>
           <w:rPr>
             <w:rStyle w:val="Hyperlink"/>
@@ -13508,7 +14087,7 @@
       <w:r>
         <w:t xml:space="preserve">in the </w:t>
       </w:r>
-      <w:hyperlink r:id="rId9" w:history="1">
+      <w:hyperlink r:id="rId10" w:history="1">
         <w:proofErr w:type="spellStart"/>
         <w:r>
           <w:rPr>
@@ -14537,7 +15116,7 @@
                     <pic:cNvPicPr/>
                   </pic:nvPicPr>
                   <pic:blipFill>
-                    <a:blip r:embed="rId10">
+                    <a:blip r:embed="rId11">
                       <a:extLst>
                         <a:ext uri="{28A0092B-C50C-407E-A947-70E740481C1C}">
                           <a14:useLocalDpi xmlns:a14="http://schemas.microsoft.com/office/drawing/2010/main" val="0"/>
@@ -14563,8 +15142,6 @@
           </wp:inline>
         </w:drawing>
       </w:r>
-      <w:bookmarkStart w:id="0" w:name="_GoBack"/>
-      <w:bookmarkEnd w:id="0"/>
     </w:p>
     <w:p>
       <w:r>
@@ -14634,7 +15211,7 @@
       <w:r>
         <w:t xml:space="preserve">on AWS E2 Ubuntu server: </w:t>
       </w:r>
-      <w:hyperlink r:id="rId11" w:history="1">
+      <w:hyperlink r:id="rId12" w:history="1">
         <w:r>
           <w:rPr>
             <w:rStyle w:val="Hyperlink"/>
@@ -14932,7 +15509,7 @@
                 <w:szCs w:val="20"/>
               </w:rPr>
             </w:pPr>
-            <w:hyperlink r:id="rId12" w:history="1">
+            <w:hyperlink r:id="rId13" w:history="1">
               <w:r>
                 <w:rPr>
                   <w:rStyle w:val="Hyperlink"/>
@@ -15008,7 +15585,7 @@
             </w:r>
           </w:p>
           <w:p>
-            <w:hyperlink r:id="rId13" w:history="1">
+            <w:hyperlink r:id="rId14" w:history="1">
               <w:r>
                 <w:rPr>
                   <w:rStyle w:val="Hyperlink"/>
@@ -15034,7 +15611,7 @@
             </w:r>
           </w:p>
           <w:p>
-            <w:hyperlink r:id="rId14" w:history="1">
+            <w:hyperlink r:id="rId15" w:history="1">
               <w:r>
                 <w:rPr>
                   <w:rStyle w:val="Hyperlink"/>
@@ -15451,7 +16028,7 @@
                 <w:szCs w:val="20"/>
               </w:rPr>
             </w:pPr>
-            <w:hyperlink r:id="rId15" w:history="1">
+            <w:hyperlink r:id="rId16" w:history="1">
               <w:r>
                 <w:rPr>
                   <w:rStyle w:val="Hyperlink"/>
@@ -15618,7 +16195,7 @@
           </w:p>
           <w:p/>
           <w:p>
-            <w:hyperlink r:id="rId16" w:history="1">
+            <w:hyperlink r:id="rId17" w:history="1">
               <w:r>
                 <w:rPr>
                   <w:rStyle w:val="Hyperlink"/>
@@ -15695,7 +16272,7 @@
                 <w:szCs w:val="20"/>
               </w:rPr>
             </w:pPr>
-            <w:hyperlink r:id="rId17" w:history="1">
+            <w:hyperlink r:id="rId18" w:history="1">
               <w:r>
                 <w:rPr>
                   <w:rStyle w:val="Hyperlink"/>
@@ -15743,7 +16320,7 @@
           </w:p>
           <w:p/>
           <w:p>
-            <w:hyperlink r:id="rId18" w:history="1">
+            <w:hyperlink r:id="rId19" w:history="1">
               <w:r>
                 <w:rPr>
                   <w:rStyle w:val="Hyperlink"/>
@@ -15859,7 +16436,7 @@
                     <pic:cNvPicPr/>
                   </pic:nvPicPr>
                   <pic:blipFill>
-                    <a:blip r:embed="rId19">
+                    <a:blip r:embed="rId20">
                       <a:extLst>
                         <a:ext uri="{28A0092B-C50C-407E-A947-70E740481C1C}">
                           <a14:useLocalDpi xmlns:a14="http://schemas.microsoft.com/office/drawing/2010/main" val="0"/>

</xml_diff>